<commit_message>
Partie 1&2 version 0.1
</commit_message>
<xml_diff>
--- a/Rapport.docx
+++ b/Rapport.docx
@@ -1,6 +1,6 @@
 
 <file path=word/document.xml><?xml version="1.0" encoding="utf-8"?>
-<w:document xmlns:wpc="http://schemas.microsoft.com/office/word/2010/wordprocessingCanvas" xmlns:cx="http://schemas.microsoft.com/office/drawing/2014/chartex" xmlns:cx1="http://schemas.microsoft.com/office/drawing/2015/9/8/chartex" xmlns:cx2="http://schemas.microsoft.com/office/drawing/2015/10/21/chartex" xmlns:cx3="http://schemas.microsoft.com/office/drawing/2016/5/9/chartex" xmlns:cx4="http://schemas.microsoft.com/office/drawing/2016/5/10/chartex" xmlns:cx5="http://schemas.microsoft.com/office/drawing/2016/5/11/chartex" xmlns:cx6="http://schemas.microsoft.com/office/drawing/2016/5/12/chartex" xmlns:cx7="http://schemas.microsoft.com/office/drawing/2016/5/13/chartex" xmlns:cx8="http://schemas.microsoft.com/office/drawing/2016/5/14/chartex" xmlns:mc="http://schemas.openxmlformats.org/markup-compatibility/2006" xmlns:aink="http://schemas.microsoft.com/office/drawing/2016/ink" xmlns:am3d="http://schemas.microsoft.com/office/drawing/2017/model3d" xmlns:o="urn:schemas-microsoft-com:office:office" xmlns:r="http://schemas.openxmlformats.org/officeDocument/2006/relationships" xmlns:m="http://schemas.openxmlformats.org/officeDocument/2006/math" xmlns:v="urn:schemas-microsoft-com:vml" xmlns:wp14="http://schemas.microsoft.com/office/word/2010/wordprocessingDrawing" xmlns:wp="http://schemas.openxmlformats.org/drawingml/2006/wordprocessingDrawing" xmlns:w10="urn:schemas-microsoft-com:office:word" xmlns:w="http://schemas.openxmlformats.org/wordprocessingml/2006/main" xmlns:w14="http://schemas.microsoft.com/office/word/2010/wordml" xmlns:w15="http://schemas.microsoft.com/office/word/2012/wordml" xmlns:w16cid="http://schemas.microsoft.com/office/word/2016/wordml/cid" xmlns:w16se="http://schemas.microsoft.com/office/word/2015/wordml/symex" xmlns:wpg="http://schemas.microsoft.com/office/word/2010/wordprocessingGroup" xmlns:wpi="http://schemas.microsoft.com/office/word/2010/wordprocessingInk" xmlns:wne="http://schemas.microsoft.com/office/word/2006/wordml" xmlns:wps="http://schemas.microsoft.com/office/word/2010/wordprocessingShape" mc:Ignorable="w14 w15 w16se w16cid wp14">
+<w:document xmlns:wpc="http://schemas.microsoft.com/office/word/2010/wordprocessingCanvas" xmlns:cx="http://schemas.microsoft.com/office/drawing/2014/chartex" xmlns:cx1="http://schemas.microsoft.com/office/drawing/2015/9/8/chartex" xmlns:cx2="http://schemas.microsoft.com/office/drawing/2015/10/21/chartex" xmlns:cx3="http://schemas.microsoft.com/office/drawing/2016/5/9/chartex" xmlns:cx4="http://schemas.microsoft.com/office/drawing/2016/5/10/chartex" xmlns:cx5="http://schemas.microsoft.com/office/drawing/2016/5/11/chartex" xmlns:cx6="http://schemas.microsoft.com/office/drawing/2016/5/12/chartex" xmlns:cx7="http://schemas.microsoft.com/office/drawing/2016/5/13/chartex" xmlns:cx8="http://schemas.microsoft.com/office/drawing/2016/5/14/chartex" xmlns:mc="http://schemas.openxmlformats.org/markup-compatibility/2006" xmlns:aink="http://schemas.microsoft.com/office/drawing/2016/ink" xmlns:am3d="http://schemas.microsoft.com/office/drawing/2017/model3d" xmlns:o="urn:schemas-microsoft-com:office:office" xmlns:r="http://schemas.openxmlformats.org/officeDocument/2006/relationships" xmlns:m="http://schemas.openxmlformats.org/officeDocument/2006/math" xmlns:v="urn:schemas-microsoft-com:vml" xmlns:wp14="http://schemas.microsoft.com/office/word/2010/wordprocessingDrawing" xmlns:wp="http://schemas.openxmlformats.org/drawingml/2006/wordprocessingDrawing" xmlns:w10="urn:schemas-microsoft-com:office:word" xmlns:w="http://schemas.openxmlformats.org/wordprocessingml/2006/main" xmlns:w14="http://schemas.microsoft.com/office/word/2010/wordml" xmlns:w15="http://schemas.microsoft.com/office/word/2012/wordml" xmlns:w16cex="http://schemas.microsoft.com/office/word/2018/wordml/cex" xmlns:w16cid="http://schemas.microsoft.com/office/word/2016/wordml/cid" xmlns:w16="http://schemas.microsoft.com/office/word/2018/wordml" xmlns:w16se="http://schemas.microsoft.com/office/word/2015/wordml/symex" xmlns:wpg="http://schemas.microsoft.com/office/word/2010/wordprocessingGroup" xmlns:wpi="http://schemas.microsoft.com/office/word/2010/wordprocessingInk" xmlns:wne="http://schemas.microsoft.com/office/word/2006/wordml" xmlns:wps="http://schemas.microsoft.com/office/word/2010/wordprocessingShape" mc:Ignorable="w14 w15 w16se w16cid w16 w16cex wp14">
   <w:body>
     <w:p>
       <w:r>
@@ -9,7 +9,7 @@
           <w:lang w:eastAsia="fr-CH"/>
         </w:rPr>
         <w:drawing>
-          <wp:anchor distT="0" distB="0" distL="114300" distR="114300" simplePos="0" relativeHeight="251661312" behindDoc="0" locked="0" layoutInCell="1" allowOverlap="1" wp14:anchorId="0D6635B6" wp14:editId="25274AC8">
+          <wp:anchor distT="0" distB="0" distL="114300" distR="114300" simplePos="0" relativeHeight="251661312" behindDoc="0" locked="0" layoutInCell="1" allowOverlap="1" wp14:anchorId="49ECD094" wp14:editId="1D0A9B0E">
             <wp:simplePos x="0" y="0"/>
             <wp:positionH relativeFrom="column">
               <wp:posOffset>-231140</wp:posOffset>
@@ -261,27 +261,7 @@
             <w:sz w:val="28"/>
             <w:szCs w:val="28"/>
           </w:rPr>
-          <w:t>https://github.com/Riga-</w:t>
-        </w:r>
-        <w:bookmarkStart w:id="0" w:name="_GoBack"/>
-        <w:bookmarkEnd w:id="0"/>
-        <w:r>
-          <w:rPr>
-            <w:rStyle w:val="Lienhypertexte"/>
-            <w:rFonts w:cs="Arial"/>
-            <w:sz w:val="28"/>
-            <w:szCs w:val="28"/>
-          </w:rPr>
-          <w:t>g</w:t>
-        </w:r>
-        <w:r>
-          <w:rPr>
-            <w:rStyle w:val="Lienhypertexte"/>
-            <w:rFonts w:cs="Arial"/>
-            <w:sz w:val="28"/>
-            <w:szCs w:val="28"/>
-          </w:rPr>
-          <w:t>it/IWD</w:t>
+          <w:t>https://github.com/Riga-git/IWD</w:t>
         </w:r>
       </w:hyperlink>
     </w:p>
@@ -482,7 +462,7 @@
         </w:rPr>
       </w:pPr>
     </w:p>
-    <w:bookmarkStart w:id="1" w:name="_Toc40210110" w:displacedByCustomXml="next"/>
+    <w:bookmarkStart w:id="0" w:name="_Toc40210110" w:displacedByCustomXml="next"/>
     <w:sdt>
       <w:sdtPr>
         <w:rPr>
@@ -508,6 +488,10 @@
         <w:p>
           <w:pPr>
             <w:pStyle w:val="Titre1"/>
+            <w:numPr>
+              <w:ilvl w:val="0"/>
+              <w:numId w:val="0"/>
+            </w:numPr>
             <w:rPr>
               <w:rStyle w:val="Titre1Car"/>
             </w:rPr>
@@ -518,7 +502,7 @@
             </w:rPr>
             <w:t>Table des matières</w:t>
           </w:r>
-          <w:bookmarkEnd w:id="1"/>
+          <w:bookmarkEnd w:id="0"/>
         </w:p>
         <w:p>
           <w:pPr>
@@ -1317,13 +1301,2200 @@
       <w:r>
         <w:br w:type="page"/>
       </w:r>
-      <w:bookmarkStart w:id="2" w:name="_Toc40210111"/>
+      <w:bookmarkStart w:id="1" w:name="_Toc40210111"/>
+    </w:p>
+    <w:p>
+      <w:pPr>
+        <w:pStyle w:val="Titre1"/>
+        <w:numPr>
+          <w:ilvl w:val="0"/>
+          <w:numId w:val="18"/>
+        </w:numPr>
+      </w:pPr>
       <w:r>
         <w:lastRenderedPageBreak/>
+        <w:t>Introduction</w:t>
+      </w:r>
+      <w:bookmarkEnd w:id="1"/>
+    </w:p>
+    <w:p>
+      <w:r>
+        <w:t xml:space="preserve">Le sujet choisi pour ce projet est la modélisation d’une école en tant qu’institution. Plus précisément il s’agit d’une école de langue. </w:t>
+      </w:r>
+    </w:p>
+    <w:p/>
+    <w:p>
+      <w:pPr>
+        <w:pStyle w:val="Titre1"/>
+      </w:pPr>
+      <w:r>
         <w:t>Partie 1</w:t>
       </w:r>
+    </w:p>
+    <w:p>
+      <w:pPr>
+        <w:pStyle w:val="Titre2"/>
+      </w:pPr>
+      <w:r>
+        <w:t xml:space="preserve">Graphe </w:t>
+      </w:r>
+    </w:p>
+    <w:p>
+      <w:r>
+        <w:t xml:space="preserve">La </w:t>
+      </w:r>
+      <w:r>
+        <w:fldChar w:fldCharType="begin"/>
+      </w:r>
+      <w:r>
+        <w:instrText xml:space="preserve"> REF  _Ref40542044 \* Lower \h  \* MERGEFORMAT </w:instrText>
+      </w:r>
+      <w:r>
+        <w:fldChar w:fldCharType="separate"/>
+      </w:r>
+      <w:r>
+        <w:t xml:space="preserve">figure </w:t>
+      </w:r>
+      <w:r>
+        <w:rPr>
+          <w:noProof/>
+        </w:rPr>
+        <w:t>1</w:t>
+      </w:r>
+      <w:r>
+        <w:fldChar w:fldCharType="end"/>
+      </w:r>
+      <w:r>
+        <w:t xml:space="preserve"> montre la modélisation en RDFS.</w:t>
+      </w:r>
+    </w:p>
+    <w:p/>
+    <w:p/>
+    <w:p>
+      <w:pPr>
+        <w:keepNext/>
+        <w:ind w:left="-851"/>
+      </w:pPr>
+      <w:r>
+        <w:rPr>
+          <w:noProof/>
+        </w:rPr>
+        <w:drawing>
+          <wp:inline distT="0" distB="0" distL="0" distR="0" wp14:anchorId="18CC1ECE" wp14:editId="15F08BC8">
+            <wp:extent cx="6846073" cy="4426057"/>
+            <wp:effectExtent l="0" t="0" r="0" b="0"/>
+            <wp:docPr id="1" name="Image 1"/>
+            <wp:cNvGraphicFramePr>
+              <a:graphicFrameLocks xmlns:a="http://schemas.openxmlformats.org/drawingml/2006/main" noChangeAspect="1"/>
+            </wp:cNvGraphicFramePr>
+            <a:graphic xmlns:a="http://schemas.openxmlformats.org/drawingml/2006/main">
+              <a:graphicData uri="http://schemas.openxmlformats.org/drawingml/2006/picture">
+                <pic:pic xmlns:pic="http://schemas.openxmlformats.org/drawingml/2006/picture">
+                  <pic:nvPicPr>
+                    <pic:cNvPr id="0" name="Picture 1"/>
+                    <pic:cNvPicPr>
+                      <a:picLocks noChangeAspect="1" noChangeArrowheads="1"/>
+                    </pic:cNvPicPr>
+                  </pic:nvPicPr>
+                  <pic:blipFill>
+                    <a:blip r:embed="rId10" cstate="print">
+                      <a:extLst>
+                        <a:ext uri="{28A0092B-C50C-407E-A947-70E740481C1C}">
+                          <a14:useLocalDpi xmlns:a14="http://schemas.microsoft.com/office/drawing/2010/main" val="0"/>
+                        </a:ext>
+                      </a:extLst>
+                    </a:blip>
+                    <a:srcRect/>
+                    <a:stretch>
+                      <a:fillRect/>
+                    </a:stretch>
+                  </pic:blipFill>
+                  <pic:spPr bwMode="auto">
+                    <a:xfrm>
+                      <a:off x="0" y="0"/>
+                      <a:ext cx="6909218" cy="4466881"/>
+                    </a:xfrm>
+                    <a:prstGeom prst="rect">
+                      <a:avLst/>
+                    </a:prstGeom>
+                    <a:noFill/>
+                    <a:ln>
+                      <a:noFill/>
+                    </a:ln>
+                  </pic:spPr>
+                </pic:pic>
+              </a:graphicData>
+            </a:graphic>
+          </wp:inline>
+        </w:drawing>
+      </w:r>
+    </w:p>
+    <w:p>
+      <w:pPr>
+        <w:pStyle w:val="Lgende"/>
+        <w:jc w:val="center"/>
+      </w:pPr>
+      <w:bookmarkStart w:id="2" w:name="_Ref40542044"/>
+      <w:r>
+        <w:t xml:space="preserve">Figure </w:t>
+      </w:r>
+      <w:r>
+        <w:fldChar w:fldCharType="begin"/>
+      </w:r>
+      <w:r>
+        <w:instrText xml:space="preserve"> SEQ Figure \* ARABIC </w:instrText>
+      </w:r>
+      <w:r>
+        <w:fldChar w:fldCharType="separate"/>
+      </w:r>
+      <w:r>
+        <w:rPr>
+          <w:noProof/>
+        </w:rPr>
+        <w:t>1</w:t>
+      </w:r>
+      <w:r>
+        <w:fldChar w:fldCharType="end"/>
+      </w:r>
       <w:bookmarkEnd w:id="2"/>
+      <w:r>
+        <w:t xml:space="preserve">: </w:t>
+      </w:r>
+      <w:proofErr w:type="spellStart"/>
+      <w:r>
+        <w:t>Rdfs</w:t>
+      </w:r>
+      <w:proofErr w:type="spellEnd"/>
+      <w:r>
+        <w:t xml:space="preserve"> pour une école de langue</w:t>
+      </w:r>
     </w:p>
+    <w:p/>
+    <w:p/>
+    <w:p>
+      <w:pPr>
+        <w:pStyle w:val="Titre2"/>
+      </w:pPr>
+      <w:r>
+        <w:t xml:space="preserve">Description des éléments </w:t>
+      </w:r>
+    </w:p>
+    <w:p>
+      <w:pPr>
+        <w:pStyle w:val="Titre3"/>
+      </w:pPr>
+      <w:r>
+        <w:t>Classes</w:t>
+      </w:r>
+    </w:p>
+    <w:tbl>
+      <w:tblPr>
+        <w:tblStyle w:val="Grilledutableau"/>
+        <w:tblW w:w="0" w:type="auto"/>
+        <w:tblLook w:val="04A0" w:firstRow="1" w:lastRow="0" w:firstColumn="1" w:lastColumn="0" w:noHBand="0" w:noVBand="1"/>
+      </w:tblPr>
+      <w:tblGrid>
+        <w:gridCol w:w="1838"/>
+        <w:gridCol w:w="7222"/>
+      </w:tblGrid>
+      <w:tr>
+        <w:tc>
+          <w:tcPr>
+            <w:tcW w:w="1838" w:type="dxa"/>
+            <w:shd w:val="clear" w:color="auto" w:fill="D9D9D9" w:themeFill="background1" w:themeFillShade="D9"/>
+          </w:tcPr>
+          <w:p>
+            <w:pPr>
+              <w:jc w:val="both"/>
+              <w:rPr>
+                <w:b/>
+                <w:bCs/>
+                <w:lang w:eastAsia="fr-FR"/>
+              </w:rPr>
+            </w:pPr>
+            <w:r>
+              <w:rPr>
+                <w:b/>
+                <w:bCs/>
+                <w:lang w:eastAsia="fr-FR"/>
+              </w:rPr>
+              <w:t>Classe</w:t>
+            </w:r>
+          </w:p>
+        </w:tc>
+        <w:tc>
+          <w:tcPr>
+            <w:tcW w:w="7222" w:type="dxa"/>
+            <w:shd w:val="clear" w:color="auto" w:fill="D9D9D9" w:themeFill="background1" w:themeFillShade="D9"/>
+          </w:tcPr>
+          <w:p>
+            <w:pPr>
+              <w:rPr>
+                <w:b/>
+                <w:bCs/>
+                <w:lang w:eastAsia="fr-FR"/>
+              </w:rPr>
+            </w:pPr>
+            <w:r>
+              <w:rPr>
+                <w:b/>
+                <w:bCs/>
+                <w:lang w:eastAsia="fr-FR"/>
+              </w:rPr>
+              <w:t>Description</w:t>
+            </w:r>
+          </w:p>
+        </w:tc>
+      </w:tr>
+      <w:tr>
+        <w:tc>
+          <w:tcPr>
+            <w:tcW w:w="1838" w:type="dxa"/>
+          </w:tcPr>
+          <w:p>
+            <w:pPr>
+              <w:jc w:val="both"/>
+              <w:rPr>
+                <w:lang w:eastAsia="fr-FR"/>
+              </w:rPr>
+            </w:pPr>
+            <w:r>
+              <w:rPr>
+                <w:lang w:eastAsia="fr-FR"/>
+              </w:rPr>
+              <w:t>Person</w:t>
+            </w:r>
+          </w:p>
+        </w:tc>
+        <w:tc>
+          <w:tcPr>
+            <w:tcW w:w="7222" w:type="dxa"/>
+          </w:tcPr>
+          <w:p>
+            <w:r>
+              <w:rPr>
+                <w:lang w:eastAsia="fr-FR"/>
+              </w:rPr>
+              <w:t xml:space="preserve">La classe « Person » défini un individue selon la sémantique indique </w:t>
+            </w:r>
+            <w:proofErr w:type="gramStart"/>
+            <w:r>
+              <w:rPr>
+                <w:lang w:eastAsia="fr-FR"/>
+              </w:rPr>
+              <w:t>sur  </w:t>
+            </w:r>
+            <w:r>
+              <w:rPr>
+                <w:lang w:eastAsia="fr-FR"/>
+              </w:rPr>
+              <w:t>«</w:t>
+            </w:r>
+            <w:proofErr w:type="gramEnd"/>
+            <w:r>
+              <w:rPr>
+                <w:lang w:eastAsia="fr-FR"/>
+              </w:rPr>
+              <w:t> </w:t>
+            </w:r>
+            <w:hyperlink r:id="rId11" w:history="1">
+              <w:r>
+                <w:rPr>
+                  <w:rStyle w:val="Lienhypertexte"/>
+                </w:rPr>
+                <w:t>https://schema.org/Person</w:t>
+              </w:r>
+            </w:hyperlink>
+            <w:r>
+              <w:t> »</w:t>
+            </w:r>
+          </w:p>
+          <w:p>
+            <w:pPr>
+              <w:rPr>
+                <w:lang w:eastAsia="fr-FR"/>
+              </w:rPr>
+            </w:pPr>
+          </w:p>
+        </w:tc>
+      </w:tr>
+      <w:tr>
+        <w:tc>
+          <w:tcPr>
+            <w:tcW w:w="1838" w:type="dxa"/>
+          </w:tcPr>
+          <w:p>
+            <w:pPr>
+              <w:rPr>
+                <w:lang w:eastAsia="fr-FR"/>
+              </w:rPr>
+            </w:pPr>
+            <w:r>
+              <w:rPr>
+                <w:lang w:eastAsia="fr-FR"/>
+              </w:rPr>
+              <w:lastRenderedPageBreak/>
+              <w:t>Prof</w:t>
+            </w:r>
+          </w:p>
+        </w:tc>
+        <w:tc>
+          <w:tcPr>
+            <w:tcW w:w="7222" w:type="dxa"/>
+          </w:tcPr>
+          <w:p>
+            <w:pPr>
+              <w:rPr>
+                <w:lang w:eastAsia="fr-FR"/>
+              </w:rPr>
+            </w:pPr>
+            <w:r>
+              <w:rPr>
+                <w:lang w:eastAsia="fr-FR"/>
+              </w:rPr>
+              <w:t>La classe « Prof » défini un professeur qui enseigne dans l’école.</w:t>
+            </w:r>
+          </w:p>
+          <w:p>
+            <w:pPr>
+              <w:rPr>
+                <w:lang w:eastAsia="fr-FR"/>
+              </w:rPr>
+            </w:pPr>
+          </w:p>
+        </w:tc>
+      </w:tr>
+      <w:tr>
+        <w:tc>
+          <w:tcPr>
+            <w:tcW w:w="1838" w:type="dxa"/>
+          </w:tcPr>
+          <w:p>
+            <w:pPr>
+              <w:rPr>
+                <w:lang w:eastAsia="fr-FR"/>
+              </w:rPr>
+            </w:pPr>
+            <w:proofErr w:type="spellStart"/>
+            <w:r>
+              <w:rPr>
+                <w:lang w:eastAsia="fr-FR"/>
+              </w:rPr>
+              <w:t>Address</w:t>
+            </w:r>
+            <w:proofErr w:type="spellEnd"/>
+          </w:p>
+        </w:tc>
+        <w:tc>
+          <w:tcPr>
+            <w:tcW w:w="7222" w:type="dxa"/>
+          </w:tcPr>
+          <w:p>
+            <w:r>
+              <w:rPr>
+                <w:lang w:eastAsia="fr-FR"/>
+              </w:rPr>
+              <w:t>La classe « </w:t>
+            </w:r>
+            <w:proofErr w:type="spellStart"/>
+            <w:r>
+              <w:rPr>
+                <w:lang w:eastAsia="fr-FR"/>
+              </w:rPr>
+              <w:t>Address</w:t>
+            </w:r>
+            <w:proofErr w:type="spellEnd"/>
+            <w:r>
+              <w:rPr>
+                <w:lang w:eastAsia="fr-FR"/>
+              </w:rPr>
+              <w:t> » défini l’adresse d’une personne ou d’un bâtiment selon « </w:t>
+            </w:r>
+            <w:hyperlink r:id="rId12" w:history="1">
+              <w:r>
+                <w:rPr>
+                  <w:rStyle w:val="Lienhypertexte"/>
+                </w:rPr>
+                <w:t>https://schema.org/address</w:t>
+              </w:r>
+            </w:hyperlink>
+            <w:r>
+              <w:t> »</w:t>
+            </w:r>
+          </w:p>
+          <w:p>
+            <w:pPr>
+              <w:rPr>
+                <w:lang w:eastAsia="fr-FR"/>
+              </w:rPr>
+            </w:pPr>
+          </w:p>
+        </w:tc>
+      </w:tr>
+      <w:tr>
+        <w:tc>
+          <w:tcPr>
+            <w:tcW w:w="1838" w:type="dxa"/>
+          </w:tcPr>
+          <w:p>
+            <w:pPr>
+              <w:rPr>
+                <w:lang w:eastAsia="fr-FR"/>
+              </w:rPr>
+            </w:pPr>
+            <w:proofErr w:type="spellStart"/>
+            <w:r>
+              <w:rPr>
+                <w:lang w:eastAsia="fr-FR"/>
+              </w:rPr>
+              <w:t>School</w:t>
+            </w:r>
+            <w:proofErr w:type="spellEnd"/>
+          </w:p>
+        </w:tc>
+        <w:tc>
+          <w:tcPr>
+            <w:tcW w:w="7222" w:type="dxa"/>
+          </w:tcPr>
+          <w:p>
+            <w:pPr>
+              <w:rPr>
+                <w:lang w:eastAsia="fr-FR"/>
+              </w:rPr>
+            </w:pPr>
+            <w:r>
+              <w:rPr>
+                <w:lang w:eastAsia="fr-FR"/>
+              </w:rPr>
+              <w:t>La classe « </w:t>
+            </w:r>
+            <w:proofErr w:type="spellStart"/>
+            <w:r>
+              <w:rPr>
+                <w:lang w:eastAsia="fr-FR"/>
+              </w:rPr>
+              <w:t>School</w:t>
+            </w:r>
+            <w:proofErr w:type="spellEnd"/>
+            <w:r>
+              <w:rPr>
+                <w:lang w:eastAsia="fr-FR"/>
+              </w:rPr>
+              <w:t xml:space="preserve"> » représente le sujet de l’ontologie. </w:t>
+            </w:r>
+          </w:p>
+          <w:p>
+            <w:pPr>
+              <w:rPr>
+                <w:lang w:eastAsia="fr-FR"/>
+              </w:rPr>
+            </w:pPr>
+          </w:p>
+        </w:tc>
+      </w:tr>
+      <w:tr>
+        <w:tc>
+          <w:tcPr>
+            <w:tcW w:w="1838" w:type="dxa"/>
+          </w:tcPr>
+          <w:p>
+            <w:pPr>
+              <w:rPr>
+                <w:lang w:eastAsia="fr-FR"/>
+              </w:rPr>
+            </w:pPr>
+            <w:r>
+              <w:rPr>
+                <w:lang w:eastAsia="fr-FR"/>
+              </w:rPr>
+              <w:t>Course</w:t>
+            </w:r>
+          </w:p>
+        </w:tc>
+        <w:tc>
+          <w:tcPr>
+            <w:tcW w:w="7222" w:type="dxa"/>
+          </w:tcPr>
+          <w:p>
+            <w:pPr>
+              <w:rPr>
+                <w:lang w:eastAsia="fr-FR"/>
+              </w:rPr>
+            </w:pPr>
+            <w:r>
+              <w:rPr>
+                <w:lang w:eastAsia="fr-FR"/>
+              </w:rPr>
+              <w:t>La classe « Course » défini les différents cours de langue qui sont enseignés dans l’école (ex. : Allemand, Anglais, …</w:t>
+            </w:r>
+            <w:proofErr w:type="gramStart"/>
+            <w:r>
+              <w:rPr>
+                <w:lang w:eastAsia="fr-FR"/>
+              </w:rPr>
+              <w:t>) .</w:t>
+            </w:r>
+            <w:proofErr w:type="gramEnd"/>
+          </w:p>
+          <w:p>
+            <w:pPr>
+              <w:rPr>
+                <w:lang w:eastAsia="fr-FR"/>
+              </w:rPr>
+            </w:pPr>
+          </w:p>
+        </w:tc>
+      </w:tr>
+      <w:tr>
+        <w:tc>
+          <w:tcPr>
+            <w:tcW w:w="1838" w:type="dxa"/>
+          </w:tcPr>
+          <w:p>
+            <w:pPr>
+              <w:rPr>
+                <w:lang w:eastAsia="fr-FR"/>
+              </w:rPr>
+            </w:pPr>
+            <w:proofErr w:type="spellStart"/>
+            <w:r>
+              <w:rPr>
+                <w:lang w:eastAsia="fr-FR"/>
+              </w:rPr>
+              <w:t>Student</w:t>
+            </w:r>
+            <w:proofErr w:type="spellEnd"/>
+          </w:p>
+        </w:tc>
+        <w:tc>
+          <w:tcPr>
+            <w:tcW w:w="7222" w:type="dxa"/>
+          </w:tcPr>
+          <w:p>
+            <w:pPr>
+              <w:rPr>
+                <w:lang w:eastAsia="fr-FR"/>
+              </w:rPr>
+            </w:pPr>
+            <w:r>
+              <w:rPr>
+                <w:lang w:eastAsia="fr-FR"/>
+              </w:rPr>
+              <w:t>La classe « </w:t>
+            </w:r>
+            <w:proofErr w:type="spellStart"/>
+            <w:r>
+              <w:rPr>
+                <w:lang w:eastAsia="fr-FR"/>
+              </w:rPr>
+              <w:t>Student</w:t>
+            </w:r>
+            <w:proofErr w:type="spellEnd"/>
+            <w:r>
+              <w:rPr>
+                <w:lang w:eastAsia="fr-FR"/>
+              </w:rPr>
+              <w:t> » défini les étudiants de l’école.</w:t>
+            </w:r>
+          </w:p>
+          <w:p>
+            <w:pPr>
+              <w:rPr>
+                <w:lang w:eastAsia="fr-FR"/>
+              </w:rPr>
+            </w:pPr>
+          </w:p>
+        </w:tc>
+      </w:tr>
+      <w:tr>
+        <w:tc>
+          <w:tcPr>
+            <w:tcW w:w="1838" w:type="dxa"/>
+          </w:tcPr>
+          <w:p>
+            <w:pPr>
+              <w:rPr>
+                <w:lang w:eastAsia="fr-FR"/>
+              </w:rPr>
+            </w:pPr>
+            <w:proofErr w:type="spellStart"/>
+            <w:r>
+              <w:rPr>
+                <w:lang w:eastAsia="fr-FR"/>
+              </w:rPr>
+              <w:t>Public</w:t>
+            </w:r>
+            <w:r>
+              <w:rPr>
+                <w:lang w:eastAsia="fr-FR"/>
+              </w:rPr>
+              <w:t>S</w:t>
+            </w:r>
+            <w:r>
+              <w:rPr>
+                <w:lang w:eastAsia="fr-FR"/>
+              </w:rPr>
+              <w:t>ervice</w:t>
+            </w:r>
+            <w:proofErr w:type="spellEnd"/>
+            <w:r>
+              <w:rPr>
+                <w:lang w:eastAsia="fr-FR"/>
+              </w:rPr>
+              <w:t xml:space="preserve"> </w:t>
+            </w:r>
+          </w:p>
+        </w:tc>
+        <w:tc>
+          <w:tcPr>
+            <w:tcW w:w="7222" w:type="dxa"/>
+          </w:tcPr>
+          <w:p>
+            <w:pPr>
+              <w:rPr>
+                <w:lang w:eastAsia="fr-FR"/>
+              </w:rPr>
+            </w:pPr>
+            <w:r>
+              <w:rPr>
+                <w:lang w:eastAsia="fr-FR"/>
+              </w:rPr>
+              <w:t xml:space="preserve">Indique </w:t>
+            </w:r>
+            <w:r>
+              <w:rPr>
+                <w:lang w:eastAsia="fr-FR"/>
+              </w:rPr>
+              <w:t>un quelconque service public (Ecoles, Transport, …)</w:t>
+            </w:r>
+          </w:p>
+          <w:p>
+            <w:pPr>
+              <w:rPr>
+                <w:lang w:eastAsia="fr-FR"/>
+              </w:rPr>
+            </w:pPr>
+            <w:r>
+              <w:rPr>
+                <w:lang w:eastAsia="fr-FR"/>
+              </w:rPr>
+              <w:t xml:space="preserve"> </w:t>
+            </w:r>
+          </w:p>
+        </w:tc>
+      </w:tr>
+      <w:tr>
+        <w:tc>
+          <w:tcPr>
+            <w:tcW w:w="1838" w:type="dxa"/>
+          </w:tcPr>
+          <w:p>
+            <w:pPr>
+              <w:rPr>
+                <w:lang w:eastAsia="fr-FR"/>
+              </w:rPr>
+            </w:pPr>
+            <w:proofErr w:type="spellStart"/>
+            <w:r>
+              <w:rPr>
+                <w:lang w:eastAsia="fr-FR"/>
+              </w:rPr>
+              <w:t>Bulding</w:t>
+            </w:r>
+            <w:proofErr w:type="spellEnd"/>
+          </w:p>
+        </w:tc>
+        <w:tc>
+          <w:tcPr>
+            <w:tcW w:w="7222" w:type="dxa"/>
+          </w:tcPr>
+          <w:p>
+            <w:pPr>
+              <w:rPr>
+                <w:lang w:eastAsia="fr-FR"/>
+              </w:rPr>
+            </w:pPr>
+            <w:r>
+              <w:rPr>
+                <w:lang w:eastAsia="fr-FR"/>
+              </w:rPr>
+              <w:t>Peut définir un bâtiment de tout genre.</w:t>
+            </w:r>
+          </w:p>
+          <w:p>
+            <w:pPr>
+              <w:rPr>
+                <w:lang w:eastAsia="fr-FR"/>
+              </w:rPr>
+            </w:pPr>
+          </w:p>
+        </w:tc>
+      </w:tr>
+      <w:tr>
+        <w:tc>
+          <w:tcPr>
+            <w:tcW w:w="1838" w:type="dxa"/>
+          </w:tcPr>
+          <w:p>
+            <w:pPr>
+              <w:rPr>
+                <w:lang w:eastAsia="fr-FR"/>
+              </w:rPr>
+            </w:pPr>
+            <w:r>
+              <w:rPr>
+                <w:lang w:eastAsia="fr-FR"/>
+              </w:rPr>
+              <w:t>Room</w:t>
+            </w:r>
+          </w:p>
+        </w:tc>
+        <w:tc>
+          <w:tcPr>
+            <w:tcW w:w="7222" w:type="dxa"/>
+          </w:tcPr>
+          <w:p>
+            <w:pPr>
+              <w:rPr>
+                <w:lang w:eastAsia="fr-FR"/>
+              </w:rPr>
+            </w:pPr>
+            <w:r>
+              <w:rPr>
+                <w:lang w:eastAsia="fr-FR"/>
+              </w:rPr>
+              <w:t>Peut définir une pièce ou locale de tout genre.</w:t>
+            </w:r>
+          </w:p>
+          <w:p>
+            <w:pPr>
+              <w:rPr>
+                <w:lang w:eastAsia="fr-FR"/>
+              </w:rPr>
+            </w:pPr>
+          </w:p>
+        </w:tc>
+      </w:tr>
+      <w:tr>
+        <w:tc>
+          <w:tcPr>
+            <w:tcW w:w="1838" w:type="dxa"/>
+          </w:tcPr>
+          <w:p>
+            <w:pPr>
+              <w:rPr>
+                <w:lang w:eastAsia="fr-FR"/>
+              </w:rPr>
+            </w:pPr>
+            <w:r>
+              <w:rPr>
+                <w:lang w:eastAsia="fr-FR"/>
+              </w:rPr>
+              <w:t>Class Room</w:t>
+            </w:r>
+          </w:p>
+        </w:tc>
+        <w:tc>
+          <w:tcPr>
+            <w:tcW w:w="7222" w:type="dxa"/>
+          </w:tcPr>
+          <w:p>
+            <w:pPr>
+              <w:rPr>
+                <w:lang w:eastAsia="fr-FR"/>
+              </w:rPr>
+            </w:pPr>
+            <w:r>
+              <w:rPr>
+                <w:lang w:eastAsia="fr-FR"/>
+              </w:rPr>
+              <w:t>Cette classe définie une salle de cours.</w:t>
+            </w:r>
+          </w:p>
+          <w:p>
+            <w:pPr>
+              <w:rPr>
+                <w:lang w:eastAsia="fr-FR"/>
+              </w:rPr>
+            </w:pPr>
+          </w:p>
+        </w:tc>
+      </w:tr>
+      <w:tr>
+        <w:tc>
+          <w:tcPr>
+            <w:tcW w:w="1838" w:type="dxa"/>
+          </w:tcPr>
+          <w:p>
+            <w:pPr>
+              <w:rPr>
+                <w:lang w:eastAsia="fr-FR"/>
+              </w:rPr>
+            </w:pPr>
+            <w:proofErr w:type="spellStart"/>
+            <w:r>
+              <w:rPr>
+                <w:lang w:eastAsia="fr-FR"/>
+              </w:rPr>
+              <w:t>Furniture</w:t>
+            </w:r>
+            <w:proofErr w:type="spellEnd"/>
+          </w:p>
+        </w:tc>
+        <w:tc>
+          <w:tcPr>
+            <w:tcW w:w="7222" w:type="dxa"/>
+          </w:tcPr>
+          <w:p>
+            <w:pPr>
+              <w:rPr>
+                <w:lang w:eastAsia="fr-FR"/>
+              </w:rPr>
+            </w:pPr>
+            <w:r>
+              <w:rPr>
+                <w:lang w:eastAsia="fr-FR"/>
+              </w:rPr>
+              <w:t>Peut définir n’importe quel type de mobilier.</w:t>
+            </w:r>
+          </w:p>
+          <w:p>
+            <w:pPr>
+              <w:rPr>
+                <w:lang w:eastAsia="fr-FR"/>
+              </w:rPr>
+            </w:pPr>
+          </w:p>
+        </w:tc>
+      </w:tr>
+      <w:tr>
+        <w:tc>
+          <w:tcPr>
+            <w:tcW w:w="1838" w:type="dxa"/>
+          </w:tcPr>
+          <w:p>
+            <w:pPr>
+              <w:pStyle w:val="Paragraphedeliste"/>
+              <w:rPr>
+                <w:lang w:eastAsia="fr-FR"/>
+              </w:rPr>
+            </w:pPr>
+          </w:p>
+          <w:p>
+            <w:pPr>
+              <w:rPr>
+                <w:lang w:eastAsia="fr-FR"/>
+              </w:rPr>
+            </w:pPr>
+            <w:proofErr w:type="spellStart"/>
+            <w:r>
+              <w:rPr>
+                <w:lang w:eastAsia="fr-FR"/>
+              </w:rPr>
+              <w:t>School</w:t>
+            </w:r>
+            <w:r>
+              <w:rPr>
+                <w:lang w:eastAsia="fr-FR"/>
+              </w:rPr>
+              <w:t>F</w:t>
+            </w:r>
+            <w:r>
+              <w:rPr>
+                <w:lang w:eastAsia="fr-FR"/>
+              </w:rPr>
+              <w:t>urniture</w:t>
+            </w:r>
+            <w:proofErr w:type="spellEnd"/>
+          </w:p>
+        </w:tc>
+        <w:tc>
+          <w:tcPr>
+            <w:tcW w:w="7222" w:type="dxa"/>
+          </w:tcPr>
+          <w:p>
+            <w:pPr>
+              <w:rPr>
+                <w:lang w:eastAsia="fr-FR"/>
+              </w:rPr>
+            </w:pPr>
+            <w:r>
+              <w:rPr>
+                <w:lang w:eastAsia="fr-FR"/>
+              </w:rPr>
+              <w:t xml:space="preserve">Cette classe permet de décrire du mobilier scolaire conçu pour une utilisation scolaire. </w:t>
+            </w:r>
+          </w:p>
+          <w:p>
+            <w:pPr>
+              <w:rPr>
+                <w:lang w:eastAsia="fr-FR"/>
+              </w:rPr>
+            </w:pPr>
+          </w:p>
+        </w:tc>
+      </w:tr>
+    </w:tbl>
+    <w:p>
+      <w:pPr>
+        <w:rPr>
+          <w:lang w:eastAsia="fr-FR"/>
+        </w:rPr>
+      </w:pPr>
+    </w:p>
+    <w:p/>
+    <w:p>
+      <w:pPr>
+        <w:pStyle w:val="Titre3"/>
+      </w:pPr>
+      <w:r>
+        <w:t>Propriété</w:t>
+      </w:r>
+      <w:r>
+        <w:t xml:space="preserve"> objet</w:t>
+      </w:r>
+    </w:p>
+    <w:p>
+      <w:pPr>
+        <w:rPr>
+          <w:lang w:eastAsia="fr-FR"/>
+        </w:rPr>
+      </w:pPr>
+    </w:p>
+    <w:tbl>
+      <w:tblPr>
+        <w:tblStyle w:val="Grilledutableau"/>
+        <w:tblW w:w="0" w:type="auto"/>
+        <w:tblLook w:val="04A0" w:firstRow="1" w:lastRow="0" w:firstColumn="1" w:lastColumn="0" w:noHBand="0" w:noVBand="1"/>
+      </w:tblPr>
+      <w:tblGrid>
+        <w:gridCol w:w="1573"/>
+        <w:gridCol w:w="3453"/>
+        <w:gridCol w:w="1803"/>
+        <w:gridCol w:w="2231"/>
+      </w:tblGrid>
+      <w:tr>
+        <w:tc>
+          <w:tcPr>
+            <w:tcW w:w="1413" w:type="dxa"/>
+            <w:shd w:val="clear" w:color="auto" w:fill="D9D9D9" w:themeFill="background1" w:themeFillShade="D9"/>
+          </w:tcPr>
+          <w:p>
+            <w:pPr>
+              <w:rPr>
+                <w:b/>
+                <w:bCs/>
+              </w:rPr>
+            </w:pPr>
+            <w:r>
+              <w:rPr>
+                <w:b/>
+                <w:bCs/>
+              </w:rPr>
+              <w:t>Propriét</w:t>
+            </w:r>
+            <w:r>
+              <w:rPr>
+                <w:rFonts w:hint="eastAsia"/>
+                <w:b/>
+                <w:bCs/>
+              </w:rPr>
+              <w:t>é</w:t>
+            </w:r>
+          </w:p>
+        </w:tc>
+        <w:tc>
+          <w:tcPr>
+            <w:tcW w:w="3544" w:type="dxa"/>
+            <w:shd w:val="clear" w:color="auto" w:fill="D9D9D9" w:themeFill="background1" w:themeFillShade="D9"/>
+          </w:tcPr>
+          <w:p>
+            <w:pPr>
+              <w:rPr>
+                <w:b/>
+                <w:bCs/>
+              </w:rPr>
+            </w:pPr>
+            <w:r>
+              <w:rPr>
+                <w:b/>
+                <w:bCs/>
+              </w:rPr>
+              <w:t>Description</w:t>
+            </w:r>
+          </w:p>
+        </w:tc>
+        <w:tc>
+          <w:tcPr>
+            <w:tcW w:w="1838" w:type="dxa"/>
+            <w:shd w:val="clear" w:color="auto" w:fill="D9D9D9" w:themeFill="background1" w:themeFillShade="D9"/>
+          </w:tcPr>
+          <w:p>
+            <w:pPr>
+              <w:rPr>
+                <w:b/>
+                <w:bCs/>
+              </w:rPr>
+            </w:pPr>
+            <w:r>
+              <w:rPr>
+                <w:b/>
+                <w:bCs/>
+              </w:rPr>
+              <w:t>RDFS : Domain</w:t>
+            </w:r>
+          </w:p>
+        </w:tc>
+        <w:tc>
+          <w:tcPr>
+            <w:tcW w:w="2265" w:type="dxa"/>
+            <w:shd w:val="clear" w:color="auto" w:fill="D9D9D9" w:themeFill="background1" w:themeFillShade="D9"/>
+          </w:tcPr>
+          <w:p>
+            <w:pPr>
+              <w:rPr>
+                <w:b/>
+                <w:bCs/>
+              </w:rPr>
+            </w:pPr>
+            <w:r>
+              <w:rPr>
+                <w:b/>
+                <w:bCs/>
+              </w:rPr>
+              <w:t>RDFS : Range</w:t>
+            </w:r>
+          </w:p>
+        </w:tc>
+      </w:tr>
+      <w:tr>
+        <w:tc>
+          <w:tcPr>
+            <w:tcW w:w="1413" w:type="dxa"/>
+          </w:tcPr>
+          <w:p>
+            <w:proofErr w:type="spellStart"/>
+            <w:r>
+              <w:t>WorksFor</w:t>
+            </w:r>
+            <w:proofErr w:type="spellEnd"/>
+          </w:p>
+        </w:tc>
+        <w:tc>
+          <w:tcPr>
+            <w:tcW w:w="3544" w:type="dxa"/>
+          </w:tcPr>
+          <w:p/>
+        </w:tc>
+        <w:tc>
+          <w:tcPr>
+            <w:tcW w:w="1838" w:type="dxa"/>
+          </w:tcPr>
+          <w:p>
+            <w:r>
+              <w:t>Person</w:t>
+            </w:r>
+          </w:p>
+        </w:tc>
+        <w:tc>
+          <w:tcPr>
+            <w:tcW w:w="2265" w:type="dxa"/>
+          </w:tcPr>
+          <w:p>
+            <w:proofErr w:type="spellStart"/>
+            <w:r>
+              <w:t>Public</w:t>
+            </w:r>
+            <w:r>
+              <w:t>Service</w:t>
+            </w:r>
+            <w:proofErr w:type="spellEnd"/>
+          </w:p>
+        </w:tc>
+      </w:tr>
+      <w:tr>
+        <w:tc>
+          <w:tcPr>
+            <w:tcW w:w="1413" w:type="dxa"/>
+          </w:tcPr>
+          <w:p>
+            <w:proofErr w:type="spellStart"/>
+            <w:r>
+              <w:t>Located</w:t>
+            </w:r>
+            <w:proofErr w:type="spellEnd"/>
+          </w:p>
+        </w:tc>
+        <w:tc>
+          <w:tcPr>
+            <w:tcW w:w="3544" w:type="dxa"/>
+          </w:tcPr>
+          <w:p/>
+        </w:tc>
+        <w:tc>
+          <w:tcPr>
+            <w:tcW w:w="1838" w:type="dxa"/>
+          </w:tcPr>
+          <w:p>
+            <w:r>
+              <w:t>Building</w:t>
+            </w:r>
+          </w:p>
+        </w:tc>
+        <w:tc>
+          <w:tcPr>
+            <w:tcW w:w="2265" w:type="dxa"/>
+          </w:tcPr>
+          <w:p>
+            <w:proofErr w:type="spellStart"/>
+            <w:r>
+              <w:t>Address</w:t>
+            </w:r>
+            <w:proofErr w:type="spellEnd"/>
+          </w:p>
+        </w:tc>
+      </w:tr>
+      <w:tr>
+        <w:tc>
+          <w:tcPr>
+            <w:tcW w:w="1413" w:type="dxa"/>
+          </w:tcPr>
+          <w:p>
+            <w:r>
+              <w:t>Lives</w:t>
+            </w:r>
+          </w:p>
+        </w:tc>
+        <w:tc>
+          <w:tcPr>
+            <w:tcW w:w="3544" w:type="dxa"/>
+          </w:tcPr>
+          <w:p/>
+        </w:tc>
+        <w:tc>
+          <w:tcPr>
+            <w:tcW w:w="1838" w:type="dxa"/>
+          </w:tcPr>
+          <w:p>
+            <w:proofErr w:type="spellStart"/>
+            <w:r>
+              <w:t>Student</w:t>
+            </w:r>
+            <w:proofErr w:type="spellEnd"/>
+            <w:r>
+              <w:br/>
+              <w:t>Prof</w:t>
+            </w:r>
+          </w:p>
+        </w:tc>
+        <w:tc>
+          <w:tcPr>
+            <w:tcW w:w="2265" w:type="dxa"/>
+            <w:vAlign w:val="center"/>
+          </w:tcPr>
+          <w:p>
+            <w:proofErr w:type="spellStart"/>
+            <w:r>
+              <w:t>Address</w:t>
+            </w:r>
+            <w:proofErr w:type="spellEnd"/>
+          </w:p>
+        </w:tc>
+      </w:tr>
+      <w:tr>
+        <w:tc>
+          <w:tcPr>
+            <w:tcW w:w="1413" w:type="dxa"/>
+          </w:tcPr>
+          <w:p>
+            <w:proofErr w:type="spellStart"/>
+            <w:r>
+              <w:t>Has</w:t>
+            </w:r>
+            <w:r>
+              <w:t>Fornitures</w:t>
+            </w:r>
+            <w:proofErr w:type="spellEnd"/>
+          </w:p>
+        </w:tc>
+        <w:tc>
+          <w:tcPr>
+            <w:tcW w:w="3544" w:type="dxa"/>
+          </w:tcPr>
+          <w:p/>
+        </w:tc>
+        <w:tc>
+          <w:tcPr>
+            <w:tcW w:w="1838" w:type="dxa"/>
+          </w:tcPr>
+          <w:p>
+            <w:r>
+              <w:t>Room</w:t>
+            </w:r>
+          </w:p>
+        </w:tc>
+        <w:tc>
+          <w:tcPr>
+            <w:tcW w:w="2265" w:type="dxa"/>
+          </w:tcPr>
+          <w:p>
+            <w:proofErr w:type="spellStart"/>
+            <w:r>
+              <w:t>Furniture</w:t>
+            </w:r>
+            <w:proofErr w:type="spellEnd"/>
+          </w:p>
+        </w:tc>
+      </w:tr>
+      <w:tr>
+        <w:tc>
+          <w:tcPr>
+            <w:tcW w:w="1413" w:type="dxa"/>
+          </w:tcPr>
+          <w:p>
+            <w:proofErr w:type="spellStart"/>
+            <w:r>
+              <w:t>HasCourse</w:t>
+            </w:r>
+            <w:proofErr w:type="spellEnd"/>
+          </w:p>
+        </w:tc>
+        <w:tc>
+          <w:tcPr>
+            <w:tcW w:w="3544" w:type="dxa"/>
+          </w:tcPr>
+          <w:p/>
+        </w:tc>
+        <w:tc>
+          <w:tcPr>
+            <w:tcW w:w="1838" w:type="dxa"/>
+          </w:tcPr>
+          <w:p>
+            <w:proofErr w:type="spellStart"/>
+            <w:r>
+              <w:t>School</w:t>
+            </w:r>
+            <w:proofErr w:type="spellEnd"/>
+          </w:p>
+        </w:tc>
+        <w:tc>
+          <w:tcPr>
+            <w:tcW w:w="2265" w:type="dxa"/>
+          </w:tcPr>
+          <w:p>
+            <w:r>
+              <w:t>Course</w:t>
+            </w:r>
+          </w:p>
+        </w:tc>
+      </w:tr>
+      <w:tr>
+        <w:tc>
+          <w:tcPr>
+            <w:tcW w:w="1413" w:type="dxa"/>
+          </w:tcPr>
+          <w:p>
+            <w:proofErr w:type="spellStart"/>
+            <w:r>
+              <w:t>HasClassRoom</w:t>
+            </w:r>
+            <w:proofErr w:type="spellEnd"/>
+          </w:p>
+        </w:tc>
+        <w:tc>
+          <w:tcPr>
+            <w:tcW w:w="3544" w:type="dxa"/>
+          </w:tcPr>
+          <w:p/>
+        </w:tc>
+        <w:tc>
+          <w:tcPr>
+            <w:tcW w:w="1838" w:type="dxa"/>
+          </w:tcPr>
+          <w:p>
+            <w:proofErr w:type="spellStart"/>
+            <w:r>
+              <w:t>School</w:t>
+            </w:r>
+            <w:proofErr w:type="spellEnd"/>
+          </w:p>
+        </w:tc>
+        <w:tc>
+          <w:tcPr>
+            <w:tcW w:w="2265" w:type="dxa"/>
+          </w:tcPr>
+          <w:p>
+            <w:proofErr w:type="spellStart"/>
+            <w:r>
+              <w:t>ClassRoom</w:t>
+            </w:r>
+            <w:proofErr w:type="spellEnd"/>
+          </w:p>
+        </w:tc>
+      </w:tr>
+      <w:tr>
+        <w:tc>
+          <w:tcPr>
+            <w:tcW w:w="1413" w:type="dxa"/>
+          </w:tcPr>
+          <w:p>
+            <w:proofErr w:type="spellStart"/>
+            <w:r>
+              <w:t>Follows</w:t>
+            </w:r>
+            <w:proofErr w:type="spellEnd"/>
+          </w:p>
+        </w:tc>
+        <w:tc>
+          <w:tcPr>
+            <w:tcW w:w="3544" w:type="dxa"/>
+          </w:tcPr>
+          <w:p/>
+        </w:tc>
+        <w:tc>
+          <w:tcPr>
+            <w:tcW w:w="1838" w:type="dxa"/>
+          </w:tcPr>
+          <w:p>
+            <w:proofErr w:type="spellStart"/>
+            <w:r>
+              <w:t>Student</w:t>
+            </w:r>
+            <w:proofErr w:type="spellEnd"/>
+          </w:p>
+        </w:tc>
+        <w:tc>
+          <w:tcPr>
+            <w:tcW w:w="2265" w:type="dxa"/>
+          </w:tcPr>
+          <w:p>
+            <w:r>
+              <w:t>Course</w:t>
+            </w:r>
+          </w:p>
+        </w:tc>
+      </w:tr>
+      <w:tr>
+        <w:tc>
+          <w:tcPr>
+            <w:tcW w:w="1413" w:type="dxa"/>
+          </w:tcPr>
+          <w:p>
+            <w:proofErr w:type="spellStart"/>
+            <w:r>
+              <w:t>Learns</w:t>
+            </w:r>
+            <w:r>
+              <w:t>I</w:t>
+            </w:r>
+            <w:r>
+              <w:t>n</w:t>
+            </w:r>
+            <w:proofErr w:type="spellEnd"/>
+          </w:p>
+        </w:tc>
+        <w:tc>
+          <w:tcPr>
+            <w:tcW w:w="3544" w:type="dxa"/>
+          </w:tcPr>
+          <w:p/>
+        </w:tc>
+        <w:tc>
+          <w:tcPr>
+            <w:tcW w:w="1838" w:type="dxa"/>
+          </w:tcPr>
+          <w:p>
+            <w:proofErr w:type="spellStart"/>
+            <w:r>
+              <w:t>Student</w:t>
+            </w:r>
+            <w:proofErr w:type="spellEnd"/>
+          </w:p>
+        </w:tc>
+        <w:tc>
+          <w:tcPr>
+            <w:tcW w:w="2265" w:type="dxa"/>
+          </w:tcPr>
+          <w:p>
+            <w:proofErr w:type="spellStart"/>
+            <w:r>
+              <w:t>ClassRoom</w:t>
+            </w:r>
+            <w:proofErr w:type="spellEnd"/>
+          </w:p>
+        </w:tc>
+      </w:tr>
+      <w:tr>
+        <w:tc>
+          <w:tcPr>
+            <w:tcW w:w="1413" w:type="dxa"/>
+          </w:tcPr>
+          <w:p>
+            <w:proofErr w:type="spellStart"/>
+            <w:r>
+              <w:t>Constitued</w:t>
+            </w:r>
+            <w:proofErr w:type="spellEnd"/>
+          </w:p>
+        </w:tc>
+        <w:tc>
+          <w:tcPr>
+            <w:tcW w:w="3544" w:type="dxa"/>
+          </w:tcPr>
+          <w:p/>
+        </w:tc>
+        <w:tc>
+          <w:tcPr>
+            <w:tcW w:w="1838" w:type="dxa"/>
+          </w:tcPr>
+          <w:p>
+            <w:r>
+              <w:t>Building</w:t>
+            </w:r>
+          </w:p>
+        </w:tc>
+        <w:tc>
+          <w:tcPr>
+            <w:tcW w:w="2265" w:type="dxa"/>
+          </w:tcPr>
+          <w:p>
+            <w:r>
+              <w:t>Room</w:t>
+            </w:r>
+          </w:p>
+        </w:tc>
+      </w:tr>
+      <w:tr>
+        <w:tc>
+          <w:tcPr>
+            <w:tcW w:w="1413" w:type="dxa"/>
+          </w:tcPr>
+          <w:p>
+            <w:proofErr w:type="spellStart"/>
+            <w:r>
+              <w:t>TeachIn</w:t>
+            </w:r>
+            <w:proofErr w:type="spellEnd"/>
+          </w:p>
+        </w:tc>
+        <w:tc>
+          <w:tcPr>
+            <w:tcW w:w="3544" w:type="dxa"/>
+          </w:tcPr>
+          <w:p/>
+        </w:tc>
+        <w:tc>
+          <w:tcPr>
+            <w:tcW w:w="1838" w:type="dxa"/>
+          </w:tcPr>
+          <w:p>
+            <w:r>
+              <w:t>Prof</w:t>
+            </w:r>
+          </w:p>
+        </w:tc>
+        <w:tc>
+          <w:tcPr>
+            <w:tcW w:w="2265" w:type="dxa"/>
+          </w:tcPr>
+          <w:p>
+            <w:proofErr w:type="spellStart"/>
+            <w:r>
+              <w:t>School</w:t>
+            </w:r>
+            <w:proofErr w:type="spellEnd"/>
+          </w:p>
+        </w:tc>
+      </w:tr>
+      <w:tr>
+        <w:tc>
+          <w:tcPr>
+            <w:tcW w:w="1413" w:type="dxa"/>
+          </w:tcPr>
+          <w:p>
+            <w:proofErr w:type="spellStart"/>
+            <w:r>
+              <w:t>TakePlaceIn</w:t>
+            </w:r>
+            <w:proofErr w:type="spellEnd"/>
+          </w:p>
+        </w:tc>
+        <w:tc>
+          <w:tcPr>
+            <w:tcW w:w="3544" w:type="dxa"/>
+          </w:tcPr>
+          <w:p/>
+        </w:tc>
+        <w:tc>
+          <w:tcPr>
+            <w:tcW w:w="1838" w:type="dxa"/>
+          </w:tcPr>
+          <w:p>
+            <w:r>
+              <w:t>Course</w:t>
+            </w:r>
+          </w:p>
+        </w:tc>
+        <w:tc>
+          <w:tcPr>
+            <w:tcW w:w="2265" w:type="dxa"/>
+          </w:tcPr>
+          <w:p>
+            <w:proofErr w:type="spellStart"/>
+            <w:r>
+              <w:t>ClassRoom</w:t>
+            </w:r>
+            <w:proofErr w:type="spellEnd"/>
+          </w:p>
+        </w:tc>
+      </w:tr>
+      <w:tr>
+        <w:tc>
+          <w:tcPr>
+            <w:tcW w:w="1413" w:type="dxa"/>
+          </w:tcPr>
+          <w:p>
+            <w:proofErr w:type="spellStart"/>
+            <w:r>
+              <w:t>InChargeOf</w:t>
+            </w:r>
+            <w:proofErr w:type="spellEnd"/>
+          </w:p>
+        </w:tc>
+        <w:tc>
+          <w:tcPr>
+            <w:tcW w:w="3544" w:type="dxa"/>
+          </w:tcPr>
+          <w:p/>
+        </w:tc>
+        <w:tc>
+          <w:tcPr>
+            <w:tcW w:w="1838" w:type="dxa"/>
+          </w:tcPr>
+          <w:p>
+            <w:r>
+              <w:t>Prof</w:t>
+            </w:r>
+          </w:p>
+        </w:tc>
+        <w:tc>
+          <w:tcPr>
+            <w:tcW w:w="2265" w:type="dxa"/>
+          </w:tcPr>
+          <w:p>
+            <w:r>
+              <w:t>Course</w:t>
+            </w:r>
+          </w:p>
+        </w:tc>
+      </w:tr>
+    </w:tbl>
+    <w:p/>
+    <w:p>
+      <w:pPr>
+        <w:pStyle w:val="Titre3"/>
+      </w:pPr>
+      <w:r>
+        <w:t>Propriété</w:t>
+      </w:r>
+    </w:p>
+    <w:tbl>
+      <w:tblPr>
+        <w:tblStyle w:val="Grilledutableau"/>
+        <w:tblW w:w="9067" w:type="dxa"/>
+        <w:tblLook w:val="04A0" w:firstRow="1" w:lastRow="0" w:firstColumn="1" w:lastColumn="0" w:noHBand="0" w:noVBand="1"/>
+      </w:tblPr>
+      <w:tblGrid>
+        <w:gridCol w:w="1707"/>
+        <w:gridCol w:w="7360"/>
+      </w:tblGrid>
+      <w:tr>
+        <w:tc>
+          <w:tcPr>
+            <w:tcW w:w="1707" w:type="dxa"/>
+            <w:shd w:val="clear" w:color="auto" w:fill="D9D9D9" w:themeFill="background1" w:themeFillShade="D9"/>
+          </w:tcPr>
+          <w:p>
+            <w:pPr>
+              <w:rPr>
+                <w:b/>
+                <w:bCs/>
+              </w:rPr>
+            </w:pPr>
+            <w:r>
+              <w:rPr>
+                <w:b/>
+                <w:bCs/>
+              </w:rPr>
+              <w:t>Propriét</w:t>
+            </w:r>
+            <w:r>
+              <w:rPr>
+                <w:rFonts w:hint="eastAsia"/>
+                <w:b/>
+                <w:bCs/>
+              </w:rPr>
+              <w:t>é</w:t>
+            </w:r>
+          </w:p>
+        </w:tc>
+        <w:tc>
+          <w:tcPr>
+            <w:tcW w:w="7360" w:type="dxa"/>
+            <w:shd w:val="clear" w:color="auto" w:fill="D9D9D9" w:themeFill="background1" w:themeFillShade="D9"/>
+          </w:tcPr>
+          <w:p>
+            <w:pPr>
+              <w:rPr>
+                <w:b/>
+                <w:bCs/>
+              </w:rPr>
+            </w:pPr>
+            <w:r>
+              <w:rPr>
+                <w:b/>
+                <w:bCs/>
+              </w:rPr>
+              <w:t>Description</w:t>
+            </w:r>
+          </w:p>
+        </w:tc>
+      </w:tr>
+      <w:tr>
+        <w:tc>
+          <w:tcPr>
+            <w:tcW w:w="1707" w:type="dxa"/>
+          </w:tcPr>
+          <w:p>
+            <w:r>
+              <w:t>Name</w:t>
+            </w:r>
+          </w:p>
+        </w:tc>
+        <w:tc>
+          <w:tcPr>
+            <w:tcW w:w="7360" w:type="dxa"/>
+          </w:tcPr>
+          <w:p>
+            <w:r>
+              <w:t>Name selon «</w:t>
+            </w:r>
+            <w:hyperlink r:id="rId13" w:history="1">
+              <w:r>
+                <w:rPr>
+                  <w:rStyle w:val="Lienhypertexte"/>
+                </w:rPr>
+                <w:t>https://schema.org/Thing</w:t>
+              </w:r>
+            </w:hyperlink>
+            <w:r>
+              <w:t> »</w:t>
+            </w:r>
+          </w:p>
+        </w:tc>
+      </w:tr>
+      <w:tr>
+        <w:tc>
+          <w:tcPr>
+            <w:tcW w:w="1707" w:type="dxa"/>
+          </w:tcPr>
+          <w:p>
+            <w:proofErr w:type="spellStart"/>
+            <w:r>
+              <w:t>Gender</w:t>
+            </w:r>
+            <w:proofErr w:type="spellEnd"/>
+          </w:p>
+        </w:tc>
+        <w:tc>
+          <w:tcPr>
+            <w:tcW w:w="7360" w:type="dxa"/>
+          </w:tcPr>
+          <w:p>
+            <w:r>
+              <w:rPr>
+                <w:lang w:eastAsia="fr-FR"/>
+              </w:rPr>
+              <w:t>Sexe selon « </w:t>
+            </w:r>
+            <w:hyperlink r:id="rId14" w:history="1">
+              <w:r>
+                <w:rPr>
+                  <w:rStyle w:val="Lienhypertexte"/>
+                </w:rPr>
+                <w:t>https://schema.org/Person</w:t>
+              </w:r>
+            </w:hyperlink>
+            <w:r>
+              <w:t> » (male, femelle)</w:t>
+            </w:r>
+          </w:p>
+        </w:tc>
+      </w:tr>
+      <w:tr>
+        <w:tc>
+          <w:tcPr>
+            <w:tcW w:w="1707" w:type="dxa"/>
+          </w:tcPr>
+          <w:p>
+            <w:proofErr w:type="spellStart"/>
+            <w:r>
+              <w:t>Specialisation</w:t>
+            </w:r>
+            <w:proofErr w:type="spellEnd"/>
+          </w:p>
+        </w:tc>
+        <w:tc>
+          <w:tcPr>
+            <w:tcW w:w="7360" w:type="dxa"/>
+          </w:tcPr>
+          <w:p>
+            <w:r>
+              <w:t>Professeur de Français, Professeur de Anglais</w:t>
+            </w:r>
+          </w:p>
+        </w:tc>
+      </w:tr>
+      <w:tr>
+        <w:tc>
+          <w:tcPr>
+            <w:tcW w:w="1707" w:type="dxa"/>
+          </w:tcPr>
+          <w:p>
+            <w:r>
+              <w:lastRenderedPageBreak/>
+              <w:t>CAP</w:t>
+            </w:r>
+          </w:p>
+        </w:tc>
+        <w:tc>
+          <w:tcPr>
+            <w:tcW w:w="7360" w:type="dxa"/>
+          </w:tcPr>
+          <w:p>
+            <w:r>
+              <w:t>CAP</w:t>
+            </w:r>
+          </w:p>
+        </w:tc>
+      </w:tr>
+      <w:tr>
+        <w:tc>
+          <w:tcPr>
+            <w:tcW w:w="1707" w:type="dxa"/>
+          </w:tcPr>
+          <w:p>
+            <w:r>
+              <w:t>City</w:t>
+            </w:r>
+          </w:p>
+        </w:tc>
+        <w:tc>
+          <w:tcPr>
+            <w:tcW w:w="7360" w:type="dxa"/>
+          </w:tcPr>
+          <w:p>
+            <w:r>
+              <w:t xml:space="preserve">Ville </w:t>
+            </w:r>
+          </w:p>
+        </w:tc>
+      </w:tr>
+      <w:tr>
+        <w:tc>
+          <w:tcPr>
+            <w:tcW w:w="1707" w:type="dxa"/>
+          </w:tcPr>
+          <w:p>
+            <w:proofErr w:type="spellStart"/>
+            <w:r>
+              <w:t>Address</w:t>
+            </w:r>
+            <w:proofErr w:type="spellEnd"/>
+          </w:p>
+        </w:tc>
+        <w:tc>
+          <w:tcPr>
+            <w:tcW w:w="7360" w:type="dxa"/>
+          </w:tcPr>
+          <w:p>
+            <w:r>
+              <w:t>Adresse (Rue + N°)</w:t>
+            </w:r>
+          </w:p>
+        </w:tc>
+      </w:tr>
+      <w:tr>
+        <w:tc>
+          <w:tcPr>
+            <w:tcW w:w="1707" w:type="dxa"/>
+          </w:tcPr>
+          <w:p>
+            <w:proofErr w:type="spellStart"/>
+            <w:r>
+              <w:t>RegistrationDate</w:t>
+            </w:r>
+            <w:proofErr w:type="spellEnd"/>
+          </w:p>
+        </w:tc>
+        <w:tc>
+          <w:tcPr>
+            <w:tcW w:w="7360" w:type="dxa"/>
+          </w:tcPr>
+          <w:p>
+            <w:r>
+              <w:t>Date d’inscription ou date de début des cours dans l’école</w:t>
+            </w:r>
+          </w:p>
+        </w:tc>
+      </w:tr>
+      <w:tr>
+        <w:tc>
+          <w:tcPr>
+            <w:tcW w:w="1707" w:type="dxa"/>
+          </w:tcPr>
+          <w:p>
+            <w:proofErr w:type="spellStart"/>
+            <w:r>
+              <w:t>School</w:t>
+            </w:r>
+            <w:r>
+              <w:t>Type</w:t>
+            </w:r>
+            <w:proofErr w:type="spellEnd"/>
+          </w:p>
+        </w:tc>
+        <w:tc>
+          <w:tcPr>
+            <w:tcW w:w="7360" w:type="dxa"/>
+          </w:tcPr>
+          <w:p>
+            <w:r>
+              <w:t xml:space="preserve">Définie </w:t>
+            </w:r>
+            <w:r>
+              <w:t xml:space="preserve">le tipe de l’école (De langue, </w:t>
+            </w:r>
+            <w:proofErr w:type="spellStart"/>
+            <w:r>
+              <w:t>roffessionelle</w:t>
+            </w:r>
+            <w:proofErr w:type="spellEnd"/>
+            <w:r>
+              <w:t>, …)</w:t>
+            </w:r>
+          </w:p>
+        </w:tc>
+      </w:tr>
+      <w:tr>
+        <w:tc>
+          <w:tcPr>
+            <w:tcW w:w="1707" w:type="dxa"/>
+          </w:tcPr>
+          <w:p/>
+        </w:tc>
+        <w:tc>
+          <w:tcPr>
+            <w:tcW w:w="7360" w:type="dxa"/>
+          </w:tcPr>
+          <w:p/>
+        </w:tc>
+      </w:tr>
+      <w:tr>
+        <w:tc>
+          <w:tcPr>
+            <w:tcW w:w="1707" w:type="dxa"/>
+          </w:tcPr>
+          <w:p>
+            <w:proofErr w:type="spellStart"/>
+            <w:r>
+              <w:t>Language</w:t>
+            </w:r>
+            <w:proofErr w:type="spellEnd"/>
+          </w:p>
+        </w:tc>
+        <w:tc>
+          <w:tcPr>
+            <w:tcW w:w="7360" w:type="dxa"/>
+          </w:tcPr>
+          <w:p>
+            <w:r>
+              <w:t>Défini la langue enseignée dans le cours</w:t>
+            </w:r>
+          </w:p>
+        </w:tc>
+      </w:tr>
+      <w:tr>
+        <w:tc>
+          <w:tcPr>
+            <w:tcW w:w="1707" w:type="dxa"/>
+          </w:tcPr>
+          <w:p>
+            <w:proofErr w:type="spellStart"/>
+            <w:r>
+              <w:t>OpeningHours</w:t>
+            </w:r>
+            <w:proofErr w:type="spellEnd"/>
+          </w:p>
+        </w:tc>
+        <w:tc>
+          <w:tcPr>
+            <w:tcW w:w="7360" w:type="dxa"/>
+          </w:tcPr>
+          <w:p>
+            <w:r>
+              <w:t>Date d’ouverture de l’établissement</w:t>
+            </w:r>
+          </w:p>
+        </w:tc>
+      </w:tr>
+      <w:tr>
+        <w:tc>
+          <w:tcPr>
+            <w:tcW w:w="1707" w:type="dxa"/>
+          </w:tcPr>
+          <w:p>
+            <w:proofErr w:type="spellStart"/>
+            <w:r>
+              <w:t>Capacity</w:t>
+            </w:r>
+            <w:proofErr w:type="spellEnd"/>
+          </w:p>
+        </w:tc>
+        <w:tc>
+          <w:tcPr>
+            <w:tcW w:w="7360" w:type="dxa"/>
+          </w:tcPr>
+          <w:p>
+            <w:r>
+              <w:t>Nombre de personne que la salle de cours peut accueillir</w:t>
+            </w:r>
+          </w:p>
+        </w:tc>
+      </w:tr>
+      <w:tr>
+        <w:tc>
+          <w:tcPr>
+            <w:tcW w:w="1707" w:type="dxa"/>
+          </w:tcPr>
+          <w:p>
+            <w:proofErr w:type="spellStart"/>
+            <w:r>
+              <w:t>Number</w:t>
+            </w:r>
+            <w:proofErr w:type="spellEnd"/>
+          </w:p>
+        </w:tc>
+        <w:tc>
+          <w:tcPr>
+            <w:tcW w:w="7360" w:type="dxa"/>
+          </w:tcPr>
+          <w:p>
+            <w:proofErr w:type="spellStart"/>
+            <w:r>
+              <w:t>Numero</w:t>
+            </w:r>
+            <w:proofErr w:type="spellEnd"/>
+            <w:r>
+              <w:t xml:space="preserve"> de la salle de cours (Ex. Salle 103)</w:t>
+            </w:r>
+          </w:p>
+        </w:tc>
+      </w:tr>
+      <w:tr>
+        <w:tc>
+          <w:tcPr>
+            <w:tcW w:w="1707" w:type="dxa"/>
+          </w:tcPr>
+          <w:p>
+            <w:proofErr w:type="spellStart"/>
+            <w:r>
+              <w:t>Color</w:t>
+            </w:r>
+            <w:proofErr w:type="spellEnd"/>
+          </w:p>
+        </w:tc>
+        <w:tc>
+          <w:tcPr>
+            <w:tcW w:w="7360" w:type="dxa"/>
+          </w:tcPr>
+          <w:p>
+            <w:r>
+              <w:t>Couleur de l’objet en question</w:t>
+            </w:r>
+          </w:p>
+        </w:tc>
+      </w:tr>
+      <w:tr>
+        <w:tc>
+          <w:tcPr>
+            <w:tcW w:w="1707" w:type="dxa"/>
+          </w:tcPr>
+          <w:p>
+            <w:proofErr w:type="spellStart"/>
+            <w:r>
+              <w:t>Height</w:t>
+            </w:r>
+            <w:proofErr w:type="spellEnd"/>
+          </w:p>
+        </w:tc>
+        <w:tc>
+          <w:tcPr>
+            <w:tcW w:w="7360" w:type="dxa"/>
+          </w:tcPr>
+          <w:p>
+            <w:r>
+              <w:t>Hauteur de l’objet</w:t>
+            </w:r>
+          </w:p>
+        </w:tc>
+      </w:tr>
+      <w:tr>
+        <w:tc>
+          <w:tcPr>
+            <w:tcW w:w="1707" w:type="dxa"/>
+          </w:tcPr>
+          <w:p>
+            <w:r>
+              <w:t>Surface</w:t>
+            </w:r>
+          </w:p>
+        </w:tc>
+        <w:tc>
+          <w:tcPr>
+            <w:tcW w:w="7360" w:type="dxa"/>
+          </w:tcPr>
+          <w:p>
+            <w:r>
+              <w:t>La surface en m2</w:t>
+            </w:r>
+          </w:p>
+        </w:tc>
+      </w:tr>
+      <w:tr>
+        <w:tc>
+          <w:tcPr>
+            <w:tcW w:w="1707" w:type="dxa"/>
+          </w:tcPr>
+          <w:p>
+            <w:r>
+              <w:t>Volume</w:t>
+            </w:r>
+          </w:p>
+        </w:tc>
+        <w:tc>
+          <w:tcPr>
+            <w:tcW w:w="7360" w:type="dxa"/>
+          </w:tcPr>
+          <w:p>
+            <w:r>
+              <w:t>Le volume en m3</w:t>
+            </w:r>
+          </w:p>
+        </w:tc>
+      </w:tr>
+      <w:tr>
+        <w:tc>
+          <w:tcPr>
+            <w:tcW w:w="1707" w:type="dxa"/>
+          </w:tcPr>
+          <w:p>
+            <w:proofErr w:type="spellStart"/>
+            <w:r>
+              <w:t>SudentAge</w:t>
+            </w:r>
+            <w:proofErr w:type="spellEnd"/>
+          </w:p>
+        </w:tc>
+        <w:tc>
+          <w:tcPr>
+            <w:tcW w:w="7360" w:type="dxa"/>
+          </w:tcPr>
+          <w:p>
+            <w:r>
+              <w:t>L’Age des étudient cible. Par exemple des tables pour des enfants de 6 ans ne sont pas le même que pour une personne de 25 ans.</w:t>
+            </w:r>
+          </w:p>
+        </w:tc>
+      </w:tr>
+      <w:tr>
+        <w:tc>
+          <w:tcPr>
+            <w:tcW w:w="1707" w:type="dxa"/>
+          </w:tcPr>
+          <w:p>
+            <w:proofErr w:type="spellStart"/>
+            <w:r>
+              <w:t>Subject</w:t>
+            </w:r>
+            <w:proofErr w:type="spellEnd"/>
+          </w:p>
+        </w:tc>
+        <w:tc>
+          <w:tcPr>
+            <w:tcW w:w="7360" w:type="dxa"/>
+          </w:tcPr>
+          <w:p>
+            <w:r>
+              <w:t xml:space="preserve">La matière enseignée dans la salle </w:t>
+            </w:r>
+            <w:r>
+              <w:t xml:space="preserve">où </w:t>
+            </w:r>
+            <w:r>
+              <w:t>se trouve le mobilier. Des tables pour la salle de chimie doivent être résistent aux substances alors que les table de dessin ont une retro-illumination.</w:t>
+            </w:r>
+          </w:p>
+        </w:tc>
+      </w:tr>
+      <w:tr>
+        <w:tc>
+          <w:tcPr>
+            <w:tcW w:w="1707" w:type="dxa"/>
+          </w:tcPr>
+          <w:p>
+            <w:r>
+              <w:t>Price</w:t>
+            </w:r>
+          </w:p>
+        </w:tc>
+        <w:tc>
+          <w:tcPr>
+            <w:tcW w:w="7360" w:type="dxa"/>
+          </w:tcPr>
+          <w:p>
+            <w:r>
+              <w:t>Le prix de l’objet</w:t>
+            </w:r>
+          </w:p>
+        </w:tc>
+      </w:tr>
+      <w:tr>
+        <w:tc>
+          <w:tcPr>
+            <w:tcW w:w="1707" w:type="dxa"/>
+          </w:tcPr>
+          <w:p>
+            <w:proofErr w:type="spellStart"/>
+            <w:r>
+              <w:t>Material</w:t>
+            </w:r>
+            <w:proofErr w:type="spellEnd"/>
+          </w:p>
+        </w:tc>
+        <w:tc>
+          <w:tcPr>
+            <w:tcW w:w="7360" w:type="dxa"/>
+          </w:tcPr>
+          <w:p>
+            <w:r>
+              <w:t>Le matériel constituant l’objet (Bois, acier, …)</w:t>
+            </w:r>
+          </w:p>
+        </w:tc>
+      </w:tr>
+    </w:tbl>
+    <w:p/>
     <w:p>
       <w:pPr>
         <w:pStyle w:val="Titre1"/>
@@ -1340,23 +3511,130 @@
       </w:pPr>
       <w:bookmarkStart w:id="4" w:name="_Toc40210113"/>
       <w:r>
-        <w:t xml:space="preserve">Partie </w:t>
-      </w:r>
-      <w:r>
-        <w:t>3</w:t>
+        <w:t>Partie 3</w:t>
       </w:r>
       <w:bookmarkEnd w:id="4"/>
     </w:p>
+    <w:p/>
+    <w:p>
+      <w:r>
+        <w:rPr>
+          <w:noProof/>
+        </w:rPr>
+        <w:drawing>
+          <wp:inline distT="0" distB="0" distL="0" distR="0" wp14:anchorId="2F3BFE47" wp14:editId="538E8EAB">
+            <wp:extent cx="5759450" cy="3298825"/>
+            <wp:effectExtent l="0" t="0" r="0" b="0"/>
+            <wp:docPr id="3" name="Image 3"/>
+            <wp:cNvGraphicFramePr>
+              <a:graphicFrameLocks xmlns:a="http://schemas.openxmlformats.org/drawingml/2006/main" noChangeAspect="1"/>
+            </wp:cNvGraphicFramePr>
+            <a:graphic xmlns:a="http://schemas.openxmlformats.org/drawingml/2006/main">
+              <a:graphicData uri="http://schemas.openxmlformats.org/drawingml/2006/picture">
+                <pic:pic xmlns:pic="http://schemas.openxmlformats.org/drawingml/2006/picture">
+                  <pic:nvPicPr>
+                    <pic:cNvPr id="0" name="Picture 1"/>
+                    <pic:cNvPicPr>
+                      <a:picLocks noChangeAspect="1" noChangeArrowheads="1"/>
+                    </pic:cNvPicPr>
+                  </pic:nvPicPr>
+                  <pic:blipFill>
+                    <a:blip r:embed="rId15" cstate="print">
+                      <a:extLst>
+                        <a:ext uri="{28A0092B-C50C-407E-A947-70E740481C1C}">
+                          <a14:useLocalDpi xmlns:a14="http://schemas.microsoft.com/office/drawing/2010/main" val="0"/>
+                        </a:ext>
+                      </a:extLst>
+                    </a:blip>
+                    <a:srcRect/>
+                    <a:stretch>
+                      <a:fillRect/>
+                    </a:stretch>
+                  </pic:blipFill>
+                  <pic:spPr bwMode="auto">
+                    <a:xfrm>
+                      <a:off x="0" y="0"/>
+                      <a:ext cx="5759450" cy="3298825"/>
+                    </a:xfrm>
+                    <a:prstGeom prst="rect">
+                      <a:avLst/>
+                    </a:prstGeom>
+                    <a:noFill/>
+                    <a:ln>
+                      <a:noFill/>
+                    </a:ln>
+                  </pic:spPr>
+                </pic:pic>
+              </a:graphicData>
+            </a:graphic>
+          </wp:inline>
+        </w:drawing>
+      </w:r>
+    </w:p>
+    <w:p/>
+    <w:p>
+      <w:r>
+        <w:rPr>
+          <w:noProof/>
+        </w:rPr>
+        <w:lastRenderedPageBreak/>
+        <w:drawing>
+          <wp:inline distT="0" distB="0" distL="0" distR="0" wp14:anchorId="1A129887" wp14:editId="25F69020">
+            <wp:extent cx="5759450" cy="5406390"/>
+            <wp:effectExtent l="0" t="0" r="0" b="3810"/>
+            <wp:docPr id="4" name="Image 4"/>
+            <wp:cNvGraphicFramePr>
+              <a:graphicFrameLocks xmlns:a="http://schemas.openxmlformats.org/drawingml/2006/main" noChangeAspect="1"/>
+            </wp:cNvGraphicFramePr>
+            <a:graphic xmlns:a="http://schemas.openxmlformats.org/drawingml/2006/main">
+              <a:graphicData uri="http://schemas.openxmlformats.org/drawingml/2006/picture">
+                <pic:pic xmlns:pic="http://schemas.openxmlformats.org/drawingml/2006/picture">
+                  <pic:nvPicPr>
+                    <pic:cNvPr id="0" name="Picture 3"/>
+                    <pic:cNvPicPr>
+                      <a:picLocks noChangeAspect="1" noChangeArrowheads="1"/>
+                    </pic:cNvPicPr>
+                  </pic:nvPicPr>
+                  <pic:blipFill>
+                    <a:blip r:embed="rId16" cstate="print">
+                      <a:extLst>
+                        <a:ext uri="{28A0092B-C50C-407E-A947-70E740481C1C}">
+                          <a14:useLocalDpi xmlns:a14="http://schemas.microsoft.com/office/drawing/2010/main" val="0"/>
+                        </a:ext>
+                      </a:extLst>
+                    </a:blip>
+                    <a:srcRect/>
+                    <a:stretch>
+                      <a:fillRect/>
+                    </a:stretch>
+                  </pic:blipFill>
+                  <pic:spPr bwMode="auto">
+                    <a:xfrm>
+                      <a:off x="0" y="0"/>
+                      <a:ext cx="5759450" cy="5406390"/>
+                    </a:xfrm>
+                    <a:prstGeom prst="rect">
+                      <a:avLst/>
+                    </a:prstGeom>
+                    <a:noFill/>
+                    <a:ln>
+                      <a:noFill/>
+                    </a:ln>
+                  </pic:spPr>
+                </pic:pic>
+              </a:graphicData>
+            </a:graphic>
+          </wp:inline>
+        </w:drawing>
+      </w:r>
+    </w:p>
     <w:p>
       <w:pPr>
         <w:pStyle w:val="Titre1"/>
       </w:pPr>
       <w:bookmarkStart w:id="5" w:name="_Toc40210114"/>
       <w:r>
-        <w:t xml:space="preserve">Partie </w:t>
-      </w:r>
-      <w:r>
-        <w:t>4</w:t>
+        <w:t>Partie 4</w:t>
       </w:r>
       <w:bookmarkEnd w:id="5"/>
     </w:p>
@@ -1366,10 +3644,7 @@
       </w:pPr>
       <w:bookmarkStart w:id="6" w:name="_Toc40210115"/>
       <w:r>
-        <w:t xml:space="preserve">Partie </w:t>
-      </w:r>
-      <w:r>
-        <w:t>5</w:t>
+        <w:t>Partie 5</w:t>
       </w:r>
       <w:bookmarkEnd w:id="6"/>
     </w:p>
@@ -1379,10 +3654,7 @@
       </w:pPr>
       <w:bookmarkStart w:id="7" w:name="_Toc40210116"/>
       <w:r>
-        <w:t xml:space="preserve">Partie </w:t>
-      </w:r>
-      <w:r>
-        <w:t>6</w:t>
+        <w:t>Partie 6</w:t>
       </w:r>
       <w:bookmarkEnd w:id="7"/>
     </w:p>
@@ -1392,10 +3664,7 @@
       </w:pPr>
       <w:bookmarkStart w:id="8" w:name="_Toc40210117"/>
       <w:r>
-        <w:t xml:space="preserve">Partie </w:t>
-      </w:r>
-      <w:r>
-        <w:t>7</w:t>
+        <w:t>Partie 7</w:t>
       </w:r>
       <w:bookmarkEnd w:id="8"/>
     </w:p>
@@ -1405,10 +3674,7 @@
       </w:pPr>
       <w:bookmarkStart w:id="9" w:name="_Toc40210118"/>
       <w:r>
-        <w:t xml:space="preserve">Partie </w:t>
-      </w:r>
-      <w:r>
-        <w:t>8</w:t>
+        <w:t>Partie 8</w:t>
       </w:r>
       <w:bookmarkEnd w:id="9"/>
     </w:p>
@@ -1418,7 +3684,7 @@
     <w:p/>
     <w:p/>
     <w:sectPr>
-      <w:footerReference w:type="default" r:id="rId10"/>
+      <w:footerReference w:type="default" r:id="rId17"/>
       <w:pgSz w:w="11906" w:h="16838"/>
       <w:pgMar w:top="1418" w:right="1418" w:bottom="1418" w:left="1418" w:header="709" w:footer="709" w:gutter="0"/>
       <w:cols w:space="708"/>
@@ -1429,7 +3695,7 @@
 </file>
 
 <file path=word/endnotes.xml><?xml version="1.0" encoding="utf-8"?>
-<w:endnotes xmlns:wpc="http://schemas.microsoft.com/office/word/2010/wordprocessingCanvas" xmlns:cx="http://schemas.microsoft.com/office/drawing/2014/chartex" xmlns:cx1="http://schemas.microsoft.com/office/drawing/2015/9/8/chartex" xmlns:cx2="http://schemas.microsoft.com/office/drawing/2015/10/21/chartex" xmlns:cx3="http://schemas.microsoft.com/office/drawing/2016/5/9/chartex" xmlns:cx4="http://schemas.microsoft.com/office/drawing/2016/5/10/chartex" xmlns:cx5="http://schemas.microsoft.com/office/drawing/2016/5/11/chartex" xmlns:cx6="http://schemas.microsoft.com/office/drawing/2016/5/12/chartex" xmlns:cx7="http://schemas.microsoft.com/office/drawing/2016/5/13/chartex" xmlns:cx8="http://schemas.microsoft.com/office/drawing/2016/5/14/chartex" xmlns:mc="http://schemas.openxmlformats.org/markup-compatibility/2006" xmlns:aink="http://schemas.microsoft.com/office/drawing/2016/ink" xmlns:am3d="http://schemas.microsoft.com/office/drawing/2017/model3d" xmlns:o="urn:schemas-microsoft-com:office:office" xmlns:r="http://schemas.openxmlformats.org/officeDocument/2006/relationships" xmlns:m="http://schemas.openxmlformats.org/officeDocument/2006/math" xmlns:v="urn:schemas-microsoft-com:vml" xmlns:wp14="http://schemas.microsoft.com/office/word/2010/wordprocessingDrawing" xmlns:wp="http://schemas.openxmlformats.org/drawingml/2006/wordprocessingDrawing" xmlns:w10="urn:schemas-microsoft-com:office:word" xmlns:w="http://schemas.openxmlformats.org/wordprocessingml/2006/main" xmlns:w14="http://schemas.microsoft.com/office/word/2010/wordml" xmlns:w15="http://schemas.microsoft.com/office/word/2012/wordml" xmlns:w16cid="http://schemas.microsoft.com/office/word/2016/wordml/cid" xmlns:w16se="http://schemas.microsoft.com/office/word/2015/wordml/symex" xmlns:wpg="http://schemas.microsoft.com/office/word/2010/wordprocessingGroup" xmlns:wpi="http://schemas.microsoft.com/office/word/2010/wordprocessingInk" xmlns:wne="http://schemas.microsoft.com/office/word/2006/wordml" xmlns:wps="http://schemas.microsoft.com/office/word/2010/wordprocessingShape" mc:Ignorable="w14 w15 w16se w16cid wp14">
+<w:endnotes xmlns:wpc="http://schemas.microsoft.com/office/word/2010/wordprocessingCanvas" xmlns:cx="http://schemas.microsoft.com/office/drawing/2014/chartex" xmlns:cx1="http://schemas.microsoft.com/office/drawing/2015/9/8/chartex" xmlns:cx2="http://schemas.microsoft.com/office/drawing/2015/10/21/chartex" xmlns:cx3="http://schemas.microsoft.com/office/drawing/2016/5/9/chartex" xmlns:cx4="http://schemas.microsoft.com/office/drawing/2016/5/10/chartex" xmlns:cx5="http://schemas.microsoft.com/office/drawing/2016/5/11/chartex" xmlns:cx6="http://schemas.microsoft.com/office/drawing/2016/5/12/chartex" xmlns:cx7="http://schemas.microsoft.com/office/drawing/2016/5/13/chartex" xmlns:cx8="http://schemas.microsoft.com/office/drawing/2016/5/14/chartex" xmlns:mc="http://schemas.openxmlformats.org/markup-compatibility/2006" xmlns:aink="http://schemas.microsoft.com/office/drawing/2016/ink" xmlns:am3d="http://schemas.microsoft.com/office/drawing/2017/model3d" xmlns:o="urn:schemas-microsoft-com:office:office" xmlns:r="http://schemas.openxmlformats.org/officeDocument/2006/relationships" xmlns:m="http://schemas.openxmlformats.org/officeDocument/2006/math" xmlns:v="urn:schemas-microsoft-com:vml" xmlns:wp14="http://schemas.microsoft.com/office/word/2010/wordprocessingDrawing" xmlns:wp="http://schemas.openxmlformats.org/drawingml/2006/wordprocessingDrawing" xmlns:w10="urn:schemas-microsoft-com:office:word" xmlns:w="http://schemas.openxmlformats.org/wordprocessingml/2006/main" xmlns:w14="http://schemas.microsoft.com/office/word/2010/wordml" xmlns:w15="http://schemas.microsoft.com/office/word/2012/wordml" xmlns:w16cex="http://schemas.microsoft.com/office/word/2018/wordml/cex" xmlns:w16cid="http://schemas.microsoft.com/office/word/2016/wordml/cid" xmlns:w16="http://schemas.microsoft.com/office/word/2018/wordml" xmlns:w16se="http://schemas.microsoft.com/office/word/2015/wordml/symex" xmlns:wpg="http://schemas.microsoft.com/office/word/2010/wordprocessingGroup" xmlns:wpi="http://schemas.microsoft.com/office/word/2010/wordprocessingInk" xmlns:wne="http://schemas.microsoft.com/office/word/2006/wordml" xmlns:wps="http://schemas.microsoft.com/office/word/2010/wordprocessingShape" mc:Ignorable="w14 w15 w16se w16cid w16 w16cex wp14">
   <w:endnote w:type="separator" w:id="-1">
     <w:p>
       <w:r>
@@ -1448,7 +3714,7 @@
 </file>
 
 <file path=word/footer1.xml><?xml version="1.0" encoding="utf-8"?>
-<w:ftr xmlns:wpc="http://schemas.microsoft.com/office/word/2010/wordprocessingCanvas" xmlns:cx="http://schemas.microsoft.com/office/drawing/2014/chartex" xmlns:cx1="http://schemas.microsoft.com/office/drawing/2015/9/8/chartex" xmlns:cx2="http://schemas.microsoft.com/office/drawing/2015/10/21/chartex" xmlns:cx3="http://schemas.microsoft.com/office/drawing/2016/5/9/chartex" xmlns:cx4="http://schemas.microsoft.com/office/drawing/2016/5/10/chartex" xmlns:cx5="http://schemas.microsoft.com/office/drawing/2016/5/11/chartex" xmlns:cx6="http://schemas.microsoft.com/office/drawing/2016/5/12/chartex" xmlns:cx7="http://schemas.microsoft.com/office/drawing/2016/5/13/chartex" xmlns:cx8="http://schemas.microsoft.com/office/drawing/2016/5/14/chartex" xmlns:mc="http://schemas.openxmlformats.org/markup-compatibility/2006" xmlns:aink="http://schemas.microsoft.com/office/drawing/2016/ink" xmlns:am3d="http://schemas.microsoft.com/office/drawing/2017/model3d" xmlns:o="urn:schemas-microsoft-com:office:office" xmlns:r="http://schemas.openxmlformats.org/officeDocument/2006/relationships" xmlns:m="http://schemas.openxmlformats.org/officeDocument/2006/math" xmlns:v="urn:schemas-microsoft-com:vml" xmlns:wp14="http://schemas.microsoft.com/office/word/2010/wordprocessingDrawing" xmlns:wp="http://schemas.openxmlformats.org/drawingml/2006/wordprocessingDrawing" xmlns:w10="urn:schemas-microsoft-com:office:word" xmlns:w="http://schemas.openxmlformats.org/wordprocessingml/2006/main" xmlns:w14="http://schemas.microsoft.com/office/word/2010/wordml" xmlns:w15="http://schemas.microsoft.com/office/word/2012/wordml" xmlns:w16cid="http://schemas.microsoft.com/office/word/2016/wordml/cid" xmlns:w16se="http://schemas.microsoft.com/office/word/2015/wordml/symex" xmlns:wpg="http://schemas.microsoft.com/office/word/2010/wordprocessingGroup" xmlns:wpi="http://schemas.microsoft.com/office/word/2010/wordprocessingInk" xmlns:wne="http://schemas.microsoft.com/office/word/2006/wordml" xmlns:wps="http://schemas.microsoft.com/office/word/2010/wordprocessingShape" mc:Ignorable="w14 w15 w16se w16cid wp14">
+<w:ftr xmlns:wpc="http://schemas.microsoft.com/office/word/2010/wordprocessingCanvas" xmlns:cx="http://schemas.microsoft.com/office/drawing/2014/chartex" xmlns:cx1="http://schemas.microsoft.com/office/drawing/2015/9/8/chartex" xmlns:cx2="http://schemas.microsoft.com/office/drawing/2015/10/21/chartex" xmlns:cx3="http://schemas.microsoft.com/office/drawing/2016/5/9/chartex" xmlns:cx4="http://schemas.microsoft.com/office/drawing/2016/5/10/chartex" xmlns:cx5="http://schemas.microsoft.com/office/drawing/2016/5/11/chartex" xmlns:cx6="http://schemas.microsoft.com/office/drawing/2016/5/12/chartex" xmlns:cx7="http://schemas.microsoft.com/office/drawing/2016/5/13/chartex" xmlns:cx8="http://schemas.microsoft.com/office/drawing/2016/5/14/chartex" xmlns:mc="http://schemas.openxmlformats.org/markup-compatibility/2006" xmlns:aink="http://schemas.microsoft.com/office/drawing/2016/ink" xmlns:am3d="http://schemas.microsoft.com/office/drawing/2017/model3d" xmlns:o="urn:schemas-microsoft-com:office:office" xmlns:r="http://schemas.openxmlformats.org/officeDocument/2006/relationships" xmlns:m="http://schemas.openxmlformats.org/officeDocument/2006/math" xmlns:v="urn:schemas-microsoft-com:vml" xmlns:wp14="http://schemas.microsoft.com/office/word/2010/wordprocessingDrawing" xmlns:wp="http://schemas.openxmlformats.org/drawingml/2006/wordprocessingDrawing" xmlns:w10="urn:schemas-microsoft-com:office:word" xmlns:w="http://schemas.openxmlformats.org/wordprocessingml/2006/main" xmlns:w14="http://schemas.microsoft.com/office/word/2010/wordml" xmlns:w15="http://schemas.microsoft.com/office/word/2012/wordml" xmlns:w16cex="http://schemas.microsoft.com/office/word/2018/wordml/cex" xmlns:w16cid="http://schemas.microsoft.com/office/word/2016/wordml/cid" xmlns:w16="http://schemas.microsoft.com/office/word/2018/wordml" xmlns:w16se="http://schemas.microsoft.com/office/word/2015/wordml/symex" xmlns:wpg="http://schemas.microsoft.com/office/word/2010/wordprocessingGroup" xmlns:wpi="http://schemas.microsoft.com/office/word/2010/wordprocessingInk" xmlns:wne="http://schemas.microsoft.com/office/word/2006/wordml" xmlns:wps="http://schemas.microsoft.com/office/word/2010/wordprocessingShape" mc:Ignorable="w14 w15 w16se w16cid w16 w16cex wp14">
   <w:tbl>
     <w:tblPr>
       <w:tblStyle w:val="Grilledutableau"/>
@@ -1564,7 +3830,7 @@
 </file>
 
 <file path=word/footnotes.xml><?xml version="1.0" encoding="utf-8"?>
-<w:footnotes xmlns:wpc="http://schemas.microsoft.com/office/word/2010/wordprocessingCanvas" xmlns:cx="http://schemas.microsoft.com/office/drawing/2014/chartex" xmlns:cx1="http://schemas.microsoft.com/office/drawing/2015/9/8/chartex" xmlns:cx2="http://schemas.microsoft.com/office/drawing/2015/10/21/chartex" xmlns:cx3="http://schemas.microsoft.com/office/drawing/2016/5/9/chartex" xmlns:cx4="http://schemas.microsoft.com/office/drawing/2016/5/10/chartex" xmlns:cx5="http://schemas.microsoft.com/office/drawing/2016/5/11/chartex" xmlns:cx6="http://schemas.microsoft.com/office/drawing/2016/5/12/chartex" xmlns:cx7="http://schemas.microsoft.com/office/drawing/2016/5/13/chartex" xmlns:cx8="http://schemas.microsoft.com/office/drawing/2016/5/14/chartex" xmlns:mc="http://schemas.openxmlformats.org/markup-compatibility/2006" xmlns:aink="http://schemas.microsoft.com/office/drawing/2016/ink" xmlns:am3d="http://schemas.microsoft.com/office/drawing/2017/model3d" xmlns:o="urn:schemas-microsoft-com:office:office" xmlns:r="http://schemas.openxmlformats.org/officeDocument/2006/relationships" xmlns:m="http://schemas.openxmlformats.org/officeDocument/2006/math" xmlns:v="urn:schemas-microsoft-com:vml" xmlns:wp14="http://schemas.microsoft.com/office/word/2010/wordprocessingDrawing" xmlns:wp="http://schemas.openxmlformats.org/drawingml/2006/wordprocessingDrawing" xmlns:w10="urn:schemas-microsoft-com:office:word" xmlns:w="http://schemas.openxmlformats.org/wordprocessingml/2006/main" xmlns:w14="http://schemas.microsoft.com/office/word/2010/wordml" xmlns:w15="http://schemas.microsoft.com/office/word/2012/wordml" xmlns:w16cid="http://schemas.microsoft.com/office/word/2016/wordml/cid" xmlns:w16se="http://schemas.microsoft.com/office/word/2015/wordml/symex" xmlns:wpg="http://schemas.microsoft.com/office/word/2010/wordprocessingGroup" xmlns:wpi="http://schemas.microsoft.com/office/word/2010/wordprocessingInk" xmlns:wne="http://schemas.microsoft.com/office/word/2006/wordml" xmlns:wps="http://schemas.microsoft.com/office/word/2010/wordprocessingShape" mc:Ignorable="w14 w15 w16se w16cid wp14">
+<w:footnotes xmlns:wpc="http://schemas.microsoft.com/office/word/2010/wordprocessingCanvas" xmlns:cx="http://schemas.microsoft.com/office/drawing/2014/chartex" xmlns:cx1="http://schemas.microsoft.com/office/drawing/2015/9/8/chartex" xmlns:cx2="http://schemas.microsoft.com/office/drawing/2015/10/21/chartex" xmlns:cx3="http://schemas.microsoft.com/office/drawing/2016/5/9/chartex" xmlns:cx4="http://schemas.microsoft.com/office/drawing/2016/5/10/chartex" xmlns:cx5="http://schemas.microsoft.com/office/drawing/2016/5/11/chartex" xmlns:cx6="http://schemas.microsoft.com/office/drawing/2016/5/12/chartex" xmlns:cx7="http://schemas.microsoft.com/office/drawing/2016/5/13/chartex" xmlns:cx8="http://schemas.microsoft.com/office/drawing/2016/5/14/chartex" xmlns:mc="http://schemas.openxmlformats.org/markup-compatibility/2006" xmlns:aink="http://schemas.microsoft.com/office/drawing/2016/ink" xmlns:am3d="http://schemas.microsoft.com/office/drawing/2017/model3d" xmlns:o="urn:schemas-microsoft-com:office:office" xmlns:r="http://schemas.openxmlformats.org/officeDocument/2006/relationships" xmlns:m="http://schemas.openxmlformats.org/officeDocument/2006/math" xmlns:v="urn:schemas-microsoft-com:vml" xmlns:wp14="http://schemas.microsoft.com/office/word/2010/wordprocessingDrawing" xmlns:wp="http://schemas.openxmlformats.org/drawingml/2006/wordprocessingDrawing" xmlns:w10="urn:schemas-microsoft-com:office:word" xmlns:w="http://schemas.openxmlformats.org/wordprocessingml/2006/main" xmlns:w14="http://schemas.microsoft.com/office/word/2010/wordml" xmlns:w15="http://schemas.microsoft.com/office/word/2012/wordml" xmlns:w16cex="http://schemas.microsoft.com/office/word/2018/wordml/cex" xmlns:w16cid="http://schemas.microsoft.com/office/word/2016/wordml/cid" xmlns:w16="http://schemas.microsoft.com/office/word/2018/wordml" xmlns:w16se="http://schemas.microsoft.com/office/word/2015/wordml/symex" xmlns:wpg="http://schemas.microsoft.com/office/word/2010/wordprocessingGroup" xmlns:wpi="http://schemas.microsoft.com/office/word/2010/wordprocessingInk" xmlns:wne="http://schemas.microsoft.com/office/word/2006/wordml" xmlns:wps="http://schemas.microsoft.com/office/word/2010/wordprocessingShape" mc:Ignorable="w14 w15 w16se w16cid w16 w16cex wp14">
   <w:footnote w:type="separator" w:id="-1">
     <w:p>
       <w:r>
@@ -1583,7 +3849,7 @@
 </file>
 
 <file path=word/numbering.xml><?xml version="1.0" encoding="utf-8"?>
-<w:numbering xmlns:wpc="http://schemas.microsoft.com/office/word/2010/wordprocessingCanvas" xmlns:cx="http://schemas.microsoft.com/office/drawing/2014/chartex" xmlns:cx1="http://schemas.microsoft.com/office/drawing/2015/9/8/chartex" xmlns:cx2="http://schemas.microsoft.com/office/drawing/2015/10/21/chartex" xmlns:cx3="http://schemas.microsoft.com/office/drawing/2016/5/9/chartex" xmlns:cx4="http://schemas.microsoft.com/office/drawing/2016/5/10/chartex" xmlns:cx5="http://schemas.microsoft.com/office/drawing/2016/5/11/chartex" xmlns:cx6="http://schemas.microsoft.com/office/drawing/2016/5/12/chartex" xmlns:cx7="http://schemas.microsoft.com/office/drawing/2016/5/13/chartex" xmlns:cx8="http://schemas.microsoft.com/office/drawing/2016/5/14/chartex" xmlns:mc="http://schemas.openxmlformats.org/markup-compatibility/2006" xmlns:aink="http://schemas.microsoft.com/office/drawing/2016/ink" xmlns:am3d="http://schemas.microsoft.com/office/drawing/2017/model3d" xmlns:o="urn:schemas-microsoft-com:office:office" xmlns:r="http://schemas.openxmlformats.org/officeDocument/2006/relationships" xmlns:m="http://schemas.openxmlformats.org/officeDocument/2006/math" xmlns:v="urn:schemas-microsoft-com:vml" xmlns:wp14="http://schemas.microsoft.com/office/word/2010/wordprocessingDrawing" xmlns:wp="http://schemas.openxmlformats.org/drawingml/2006/wordprocessingDrawing" xmlns:w10="urn:schemas-microsoft-com:office:word" xmlns:w="http://schemas.openxmlformats.org/wordprocessingml/2006/main" xmlns:w14="http://schemas.microsoft.com/office/word/2010/wordml" xmlns:w15="http://schemas.microsoft.com/office/word/2012/wordml" xmlns:w16cid="http://schemas.microsoft.com/office/word/2016/wordml/cid" xmlns:w16se="http://schemas.microsoft.com/office/word/2015/wordml/symex" xmlns:wpg="http://schemas.microsoft.com/office/word/2010/wordprocessingGroup" xmlns:wpi="http://schemas.microsoft.com/office/word/2010/wordprocessingInk" xmlns:wne="http://schemas.microsoft.com/office/word/2006/wordml" xmlns:wps="http://schemas.microsoft.com/office/word/2010/wordprocessingShape" mc:Ignorable="w14 w15 w16se w16cid wp14">
+<w:numbering xmlns:wpc="http://schemas.microsoft.com/office/word/2010/wordprocessingCanvas" xmlns:cx="http://schemas.microsoft.com/office/drawing/2014/chartex" xmlns:cx1="http://schemas.microsoft.com/office/drawing/2015/9/8/chartex" xmlns:cx2="http://schemas.microsoft.com/office/drawing/2015/10/21/chartex" xmlns:cx3="http://schemas.microsoft.com/office/drawing/2016/5/9/chartex" xmlns:cx4="http://schemas.microsoft.com/office/drawing/2016/5/10/chartex" xmlns:cx5="http://schemas.microsoft.com/office/drawing/2016/5/11/chartex" xmlns:cx6="http://schemas.microsoft.com/office/drawing/2016/5/12/chartex" xmlns:cx7="http://schemas.microsoft.com/office/drawing/2016/5/13/chartex" xmlns:cx8="http://schemas.microsoft.com/office/drawing/2016/5/14/chartex" xmlns:mc="http://schemas.openxmlformats.org/markup-compatibility/2006" xmlns:aink="http://schemas.microsoft.com/office/drawing/2016/ink" xmlns:am3d="http://schemas.microsoft.com/office/drawing/2017/model3d" xmlns:o="urn:schemas-microsoft-com:office:office" xmlns:r="http://schemas.openxmlformats.org/officeDocument/2006/relationships" xmlns:m="http://schemas.openxmlformats.org/officeDocument/2006/math" xmlns:v="urn:schemas-microsoft-com:vml" xmlns:wp14="http://schemas.microsoft.com/office/word/2010/wordprocessingDrawing" xmlns:wp="http://schemas.openxmlformats.org/drawingml/2006/wordprocessingDrawing" xmlns:w10="urn:schemas-microsoft-com:office:word" xmlns:w="http://schemas.openxmlformats.org/wordprocessingml/2006/main" xmlns:w14="http://schemas.microsoft.com/office/word/2010/wordml" xmlns:w15="http://schemas.microsoft.com/office/word/2012/wordml" xmlns:w16cex="http://schemas.microsoft.com/office/word/2018/wordml/cex" xmlns:w16cid="http://schemas.microsoft.com/office/word/2016/wordml/cid" xmlns:w16="http://schemas.microsoft.com/office/word/2018/wordml" xmlns:w16se="http://schemas.microsoft.com/office/word/2015/wordml/symex" xmlns:wpg="http://schemas.microsoft.com/office/word/2010/wordprocessingGroup" xmlns:wpi="http://schemas.microsoft.com/office/word/2010/wordprocessingInk" xmlns:wne="http://schemas.microsoft.com/office/word/2006/wordml" xmlns:wps="http://schemas.microsoft.com/office/word/2010/wordprocessingShape" mc:Ignorable="w14 w15 w16se w16cid w16 w16cex wp14">
   <w:abstractNum w:abstractNumId="0" w15:restartNumberingAfterBreak="0">
     <w:nsid w:val="023A1442"/>
     <w:multiLevelType w:val="multilevel"/>
@@ -3123,6 +5389,232 @@
     </w:lvl>
   </w:abstractNum>
   <w:abstractNum w:abstractNumId="14" w15:restartNumberingAfterBreak="0">
+    <w:nsid w:val="75BD13E3"/>
+    <w:multiLevelType w:val="hybridMultilevel"/>
+    <w:tmpl w:val="EE4A179A"/>
+    <w:lvl w:ilvl="0" w:tplc="680C295A">
+      <w:start w:val="9"/>
+      <w:numFmt w:val="bullet"/>
+      <w:lvlText w:val="-"/>
+      <w:lvlJc w:val="left"/>
+      <w:pPr>
+        <w:ind w:left="720" w:hanging="360"/>
+      </w:pPr>
+      <w:rPr>
+        <w:rFonts w:ascii="Corps" w:eastAsiaTheme="minorHAnsi" w:hAnsi="Corps" w:cstheme="minorBidi" w:hint="default"/>
+      </w:rPr>
+    </w:lvl>
+    <w:lvl w:ilvl="1" w:tplc="100C0003" w:tentative="1">
+      <w:start w:val="1"/>
+      <w:numFmt w:val="bullet"/>
+      <w:lvlText w:val="o"/>
+      <w:lvlJc w:val="left"/>
+      <w:pPr>
+        <w:ind w:left="1440" w:hanging="360"/>
+      </w:pPr>
+      <w:rPr>
+        <w:rFonts w:ascii="Courier New" w:hAnsi="Courier New" w:cs="Courier New" w:hint="default"/>
+      </w:rPr>
+    </w:lvl>
+    <w:lvl w:ilvl="2" w:tplc="100C0005" w:tentative="1">
+      <w:start w:val="1"/>
+      <w:numFmt w:val="bullet"/>
+      <w:lvlText w:val=""/>
+      <w:lvlJc w:val="left"/>
+      <w:pPr>
+        <w:ind w:left="2160" w:hanging="360"/>
+      </w:pPr>
+      <w:rPr>
+        <w:rFonts w:ascii="Wingdings" w:hAnsi="Wingdings" w:hint="default"/>
+      </w:rPr>
+    </w:lvl>
+    <w:lvl w:ilvl="3" w:tplc="100C0001" w:tentative="1">
+      <w:start w:val="1"/>
+      <w:numFmt w:val="bullet"/>
+      <w:lvlText w:val=""/>
+      <w:lvlJc w:val="left"/>
+      <w:pPr>
+        <w:ind w:left="2880" w:hanging="360"/>
+      </w:pPr>
+      <w:rPr>
+        <w:rFonts w:ascii="Symbol" w:hAnsi="Symbol" w:hint="default"/>
+      </w:rPr>
+    </w:lvl>
+    <w:lvl w:ilvl="4" w:tplc="100C0003" w:tentative="1">
+      <w:start w:val="1"/>
+      <w:numFmt w:val="bullet"/>
+      <w:lvlText w:val="o"/>
+      <w:lvlJc w:val="left"/>
+      <w:pPr>
+        <w:ind w:left="3600" w:hanging="360"/>
+      </w:pPr>
+      <w:rPr>
+        <w:rFonts w:ascii="Courier New" w:hAnsi="Courier New" w:cs="Courier New" w:hint="default"/>
+      </w:rPr>
+    </w:lvl>
+    <w:lvl w:ilvl="5" w:tplc="100C0005" w:tentative="1">
+      <w:start w:val="1"/>
+      <w:numFmt w:val="bullet"/>
+      <w:lvlText w:val=""/>
+      <w:lvlJc w:val="left"/>
+      <w:pPr>
+        <w:ind w:left="4320" w:hanging="360"/>
+      </w:pPr>
+      <w:rPr>
+        <w:rFonts w:ascii="Wingdings" w:hAnsi="Wingdings" w:hint="default"/>
+      </w:rPr>
+    </w:lvl>
+    <w:lvl w:ilvl="6" w:tplc="100C0001" w:tentative="1">
+      <w:start w:val="1"/>
+      <w:numFmt w:val="bullet"/>
+      <w:lvlText w:val=""/>
+      <w:lvlJc w:val="left"/>
+      <w:pPr>
+        <w:ind w:left="5040" w:hanging="360"/>
+      </w:pPr>
+      <w:rPr>
+        <w:rFonts w:ascii="Symbol" w:hAnsi="Symbol" w:hint="default"/>
+      </w:rPr>
+    </w:lvl>
+    <w:lvl w:ilvl="7" w:tplc="100C0003" w:tentative="1">
+      <w:start w:val="1"/>
+      <w:numFmt w:val="bullet"/>
+      <w:lvlText w:val="o"/>
+      <w:lvlJc w:val="left"/>
+      <w:pPr>
+        <w:ind w:left="5760" w:hanging="360"/>
+      </w:pPr>
+      <w:rPr>
+        <w:rFonts w:ascii="Courier New" w:hAnsi="Courier New" w:cs="Courier New" w:hint="default"/>
+      </w:rPr>
+    </w:lvl>
+    <w:lvl w:ilvl="8" w:tplc="100C0005" w:tentative="1">
+      <w:start w:val="1"/>
+      <w:numFmt w:val="bullet"/>
+      <w:lvlText w:val=""/>
+      <w:lvlJc w:val="left"/>
+      <w:pPr>
+        <w:ind w:left="6480" w:hanging="360"/>
+      </w:pPr>
+      <w:rPr>
+        <w:rFonts w:ascii="Wingdings" w:hAnsi="Wingdings" w:hint="default"/>
+      </w:rPr>
+    </w:lvl>
+  </w:abstractNum>
+  <w:abstractNum w:abstractNumId="15" w15:restartNumberingAfterBreak="0">
+    <w:nsid w:val="7A224A77"/>
+    <w:multiLevelType w:val="hybridMultilevel"/>
+    <w:tmpl w:val="5D2863FC"/>
+    <w:lvl w:ilvl="0" w:tplc="79E4BC4C">
+      <w:start w:val="9"/>
+      <w:numFmt w:val="bullet"/>
+      <w:lvlText w:val="-"/>
+      <w:lvlJc w:val="left"/>
+      <w:pPr>
+        <w:ind w:left="720" w:hanging="360"/>
+      </w:pPr>
+      <w:rPr>
+        <w:rFonts w:ascii="Corps" w:eastAsiaTheme="minorHAnsi" w:hAnsi="Corps" w:cstheme="minorBidi" w:hint="default"/>
+      </w:rPr>
+    </w:lvl>
+    <w:lvl w:ilvl="1" w:tplc="100C0003" w:tentative="1">
+      <w:start w:val="1"/>
+      <w:numFmt w:val="bullet"/>
+      <w:lvlText w:val="o"/>
+      <w:lvlJc w:val="left"/>
+      <w:pPr>
+        <w:ind w:left="1440" w:hanging="360"/>
+      </w:pPr>
+      <w:rPr>
+        <w:rFonts w:ascii="Courier New" w:hAnsi="Courier New" w:cs="Courier New" w:hint="default"/>
+      </w:rPr>
+    </w:lvl>
+    <w:lvl w:ilvl="2" w:tplc="100C0005" w:tentative="1">
+      <w:start w:val="1"/>
+      <w:numFmt w:val="bullet"/>
+      <w:lvlText w:val=""/>
+      <w:lvlJc w:val="left"/>
+      <w:pPr>
+        <w:ind w:left="2160" w:hanging="360"/>
+      </w:pPr>
+      <w:rPr>
+        <w:rFonts w:ascii="Wingdings" w:hAnsi="Wingdings" w:hint="default"/>
+      </w:rPr>
+    </w:lvl>
+    <w:lvl w:ilvl="3" w:tplc="100C0001" w:tentative="1">
+      <w:start w:val="1"/>
+      <w:numFmt w:val="bullet"/>
+      <w:lvlText w:val=""/>
+      <w:lvlJc w:val="left"/>
+      <w:pPr>
+        <w:ind w:left="2880" w:hanging="360"/>
+      </w:pPr>
+      <w:rPr>
+        <w:rFonts w:ascii="Symbol" w:hAnsi="Symbol" w:hint="default"/>
+      </w:rPr>
+    </w:lvl>
+    <w:lvl w:ilvl="4" w:tplc="100C0003" w:tentative="1">
+      <w:start w:val="1"/>
+      <w:numFmt w:val="bullet"/>
+      <w:lvlText w:val="o"/>
+      <w:lvlJc w:val="left"/>
+      <w:pPr>
+        <w:ind w:left="3600" w:hanging="360"/>
+      </w:pPr>
+      <w:rPr>
+        <w:rFonts w:ascii="Courier New" w:hAnsi="Courier New" w:cs="Courier New" w:hint="default"/>
+      </w:rPr>
+    </w:lvl>
+    <w:lvl w:ilvl="5" w:tplc="100C0005" w:tentative="1">
+      <w:start w:val="1"/>
+      <w:numFmt w:val="bullet"/>
+      <w:lvlText w:val=""/>
+      <w:lvlJc w:val="left"/>
+      <w:pPr>
+        <w:ind w:left="4320" w:hanging="360"/>
+      </w:pPr>
+      <w:rPr>
+        <w:rFonts w:ascii="Wingdings" w:hAnsi="Wingdings" w:hint="default"/>
+      </w:rPr>
+    </w:lvl>
+    <w:lvl w:ilvl="6" w:tplc="100C0001" w:tentative="1">
+      <w:start w:val="1"/>
+      <w:numFmt w:val="bullet"/>
+      <w:lvlText w:val=""/>
+      <w:lvlJc w:val="left"/>
+      <w:pPr>
+        <w:ind w:left="5040" w:hanging="360"/>
+      </w:pPr>
+      <w:rPr>
+        <w:rFonts w:ascii="Symbol" w:hAnsi="Symbol" w:hint="default"/>
+      </w:rPr>
+    </w:lvl>
+    <w:lvl w:ilvl="7" w:tplc="100C0003" w:tentative="1">
+      <w:start w:val="1"/>
+      <w:numFmt w:val="bullet"/>
+      <w:lvlText w:val="o"/>
+      <w:lvlJc w:val="left"/>
+      <w:pPr>
+        <w:ind w:left="5760" w:hanging="360"/>
+      </w:pPr>
+      <w:rPr>
+        <w:rFonts w:ascii="Courier New" w:hAnsi="Courier New" w:cs="Courier New" w:hint="default"/>
+      </w:rPr>
+    </w:lvl>
+    <w:lvl w:ilvl="8" w:tplc="100C0005" w:tentative="1">
+      <w:start w:val="1"/>
+      <w:numFmt w:val="bullet"/>
+      <w:lvlText w:val=""/>
+      <w:lvlJc w:val="left"/>
+      <w:pPr>
+        <w:ind w:left="6480" w:hanging="360"/>
+      </w:pPr>
+      <w:rPr>
+        <w:rFonts w:ascii="Wingdings" w:hAnsi="Wingdings" w:hint="default"/>
+      </w:rPr>
+    </w:lvl>
+  </w:abstractNum>
+  <w:abstractNum w:abstractNumId="16" w15:restartNumberingAfterBreak="0">
     <w:nsid w:val="7E1B2C71"/>
     <w:multiLevelType w:val="hybridMultilevel"/>
     <w:tmpl w:val="B4001148"/>
@@ -3230,7 +5722,7 @@
     <w:abstractNumId w:val="7"/>
   </w:num>
   <w:num w:numId="7">
-    <w:abstractNumId w:val="14"/>
+    <w:abstractNumId w:val="16"/>
   </w:num>
   <w:num w:numId="8">
     <w:abstractNumId w:val="10"/>
@@ -3316,11 +5808,47 @@
       <w:startOverride w:val="1"/>
     </w:lvlOverride>
   </w:num>
+  <w:num w:numId="18">
+    <w:abstractNumId w:val="13"/>
+    <w:lvlOverride w:ilvl="0">
+      <w:startOverride w:val="1"/>
+    </w:lvlOverride>
+    <w:lvlOverride w:ilvl="1">
+      <w:startOverride w:val="1"/>
+    </w:lvlOverride>
+    <w:lvlOverride w:ilvl="2">
+      <w:startOverride w:val="1"/>
+    </w:lvlOverride>
+    <w:lvlOverride w:ilvl="3">
+      <w:startOverride w:val="1"/>
+    </w:lvlOverride>
+    <w:lvlOverride w:ilvl="4">
+      <w:startOverride w:val="1"/>
+    </w:lvlOverride>
+    <w:lvlOverride w:ilvl="5">
+      <w:startOverride w:val="1"/>
+    </w:lvlOverride>
+    <w:lvlOverride w:ilvl="6">
+      <w:startOverride w:val="1"/>
+    </w:lvlOverride>
+    <w:lvlOverride w:ilvl="7">
+      <w:startOverride w:val="1"/>
+    </w:lvlOverride>
+    <w:lvlOverride w:ilvl="8">
+      <w:startOverride w:val="1"/>
+    </w:lvlOverride>
+  </w:num>
+  <w:num w:numId="19">
+    <w:abstractNumId w:val="14"/>
+  </w:num>
+  <w:num w:numId="20">
+    <w:abstractNumId w:val="15"/>
+  </w:num>
 </w:numbering>
 </file>
 
 <file path=word/styles.xml><?xml version="1.0" encoding="utf-8"?>
-<w:styles xmlns:mc="http://schemas.openxmlformats.org/markup-compatibility/2006" xmlns:r="http://schemas.openxmlformats.org/officeDocument/2006/relationships" xmlns:w="http://schemas.openxmlformats.org/wordprocessingml/2006/main" xmlns:w14="http://schemas.microsoft.com/office/word/2010/wordml" xmlns:w15="http://schemas.microsoft.com/office/word/2012/wordml" xmlns:w16cid="http://schemas.microsoft.com/office/word/2016/wordml/cid" xmlns:w16se="http://schemas.microsoft.com/office/word/2015/wordml/symex" mc:Ignorable="w14 w15 w16se w16cid">
+<w:styles xmlns:mc="http://schemas.openxmlformats.org/markup-compatibility/2006" xmlns:r="http://schemas.openxmlformats.org/officeDocument/2006/relationships" xmlns:w="http://schemas.openxmlformats.org/wordprocessingml/2006/main" xmlns:w14="http://schemas.microsoft.com/office/word/2010/wordml" xmlns:w15="http://schemas.microsoft.com/office/word/2012/wordml" xmlns:w16cex="http://schemas.microsoft.com/office/word/2018/wordml/cex" xmlns:w16cid="http://schemas.microsoft.com/office/word/2016/wordml/cid" xmlns:w16="http://schemas.microsoft.com/office/word/2018/wordml" xmlns:w16se="http://schemas.microsoft.com/office/word/2015/wordml/symex" mc:Ignorable="w14 w15 w16se w16cid w16 w16cex">
   <w:docDefaults>
     <w:rPrDefault>
       <w:rPr>
@@ -3438,6 +5966,7 @@
     <w:lsdException w:name="HTML Sample" w:semiHidden="1" w:unhideWhenUsed="1"/>
     <w:lsdException w:name="HTML Typewriter" w:semiHidden="1" w:unhideWhenUsed="1"/>
     <w:lsdException w:name="HTML Variable" w:semiHidden="1" w:unhideWhenUsed="1"/>
+    <w:lsdException w:name="Normal Table" w:semiHidden="1" w:unhideWhenUsed="1"/>
     <w:lsdException w:name="annotation subject" w:semiHidden="1" w:unhideWhenUsed="1"/>
     <w:lsdException w:name="No List" w:semiHidden="1" w:unhideWhenUsed="1"/>
     <w:lsdException w:name="Outline List 1" w:semiHidden="1" w:unhideWhenUsed="1"/>
@@ -3480,8 +6009,11 @@
     <w:lsdException w:name="Table Contemporary" w:semiHidden="1" w:unhideWhenUsed="1"/>
     <w:lsdException w:name="Table Elegant" w:semiHidden="1" w:unhideWhenUsed="1"/>
     <w:lsdException w:name="Table Professional" w:semiHidden="1" w:unhideWhenUsed="1"/>
+    <w:lsdException w:name="Table Subtle 1" w:semiHidden="1" w:unhideWhenUsed="1"/>
     <w:lsdException w:name="Table Subtle 2" w:semiHidden="1" w:unhideWhenUsed="1"/>
     <w:lsdException w:name="Table Web 1" w:semiHidden="1" w:unhideWhenUsed="1"/>
+    <w:lsdException w:name="Table Web 2" w:semiHidden="1" w:unhideWhenUsed="1"/>
+    <w:lsdException w:name="Table Web 3" w:semiHidden="1" w:unhideWhenUsed="1"/>
     <w:lsdException w:name="Balloon Text" w:semiHidden="1" w:unhideWhenUsed="1"/>
     <w:lsdException w:name="Table Grid" w:uiPriority="59"/>
     <w:lsdException w:name="Table Theme" w:semiHidden="1" w:unhideWhenUsed="1"/>
@@ -4682,7 +7214,7 @@
 </file>
 
 <file path=customXml/itemProps1.xml><?xml version="1.0" encoding="utf-8"?>
-<ds:datastoreItem xmlns:ds="http://schemas.openxmlformats.org/officeDocument/2006/customXml" ds:itemID="{13D6A59B-7D17-464A-8A79-11DEC8602BC3}">
+<ds:datastoreItem xmlns:ds="http://schemas.openxmlformats.org/officeDocument/2006/customXml" ds:itemID="{246CC326-8872-432E-9D34-3E1502AA5302}">
   <ds:schemaRefs>
     <ds:schemaRef ds:uri="http://schemas.openxmlformats.org/officeDocument/2006/bibliography"/>
   </ds:schemaRefs>

</xml_diff>